<commit_message>
added paper 2 educ 121
</commit_message>
<xml_diff>
--- a/Fall 2017/Anth 101/anth 101 notes.docx
+++ b/Fall 2017/Anth 101/anth 101 notes.docx
@@ -2023,6 +2023,516 @@
       </w:r>
     </w:p>
     <w:p>
+      <w:pPr>
+        <w:tabs>
+          <w:tab w:val="left" w:pos="4176"/>
+          <w:tab w:val="center" w:pos="4680"/>
+        </w:tabs>
+        <w:rPr>
+          <w:u w:val="single"/>
+        </w:rPr>
+      </w:pPr>
+      <w:r>
+        <w:tab/>
+      </w:r>
+      <w:r>
+        <w:rPr>
+          <w:u w:val="single"/>
+        </w:rPr>
+        <w:tab/>
+        <w:t>New Day</w:t>
+      </w:r>
+    </w:p>
+    <w:p>
+      <w:pPr>
+        <w:pStyle w:val="ListParagraph"/>
+        <w:numPr>
+          <w:ilvl w:val="0"/>
+          <w:numId w:val="20"/>
+        </w:numPr>
+        <w:tabs>
+          <w:tab w:val="left" w:pos="4176"/>
+          <w:tab w:val="center" w:pos="4680"/>
+        </w:tabs>
+        <w:rPr>
+          <w:u w:val="single"/>
+        </w:rPr>
+      </w:pPr>
+      <w:r>
+        <w:t>Myth if an undocumented immigrant gets married to a us citizen they become citizens</w:t>
+      </w:r>
+    </w:p>
+    <w:p>
+      <w:pPr>
+        <w:pStyle w:val="ListParagraph"/>
+        <w:numPr>
+          <w:ilvl w:val="0"/>
+          <w:numId w:val="20"/>
+        </w:numPr>
+        <w:tabs>
+          <w:tab w:val="left" w:pos="4176"/>
+          <w:tab w:val="center" w:pos="4680"/>
+        </w:tabs>
+        <w:rPr>
+          <w:u w:val="single"/>
+        </w:rPr>
+      </w:pPr>
+      <w:r>
+        <w:t>.an undocumented immigrant cannot change his or her citizenship status by giving birth or marrying a citizen.</w:t>
+      </w:r>
+    </w:p>
+    <w:p>
+      <w:pPr>
+        <w:pStyle w:val="ListParagraph"/>
+        <w:tabs>
+          <w:tab w:val="left" w:pos="4176"/>
+          <w:tab w:val="center" w:pos="4680"/>
+        </w:tabs>
+        <w:jc w:val="center"/>
+        <w:rPr>
+          <w:u w:val="single"/>
+        </w:rPr>
+      </w:pPr>
+      <w:r>
+        <w:rPr>
+          <w:u w:val="single"/>
+        </w:rPr>
+        <w:t xml:space="preserve">MYTH </w:t>
+      </w:r>
+      <w:proofErr w:type="spellStart"/>
+      <w:r>
+        <w:rPr>
+          <w:u w:val="single"/>
+        </w:rPr>
+        <w:t>immagrants</w:t>
+      </w:r>
+      <w:proofErr w:type="spellEnd"/>
+      <w:r>
+        <w:rPr>
+          <w:u w:val="single"/>
+        </w:rPr>
+        <w:t xml:space="preserve"> come here and go on welfare/</w:t>
+      </w:r>
+      <w:proofErr w:type="spellStart"/>
+      <w:r>
+        <w:rPr>
+          <w:u w:val="single"/>
+        </w:rPr>
+        <w:t>foodstamps</w:t>
+      </w:r>
+      <w:proofErr w:type="spellEnd"/>
+      <w:r>
+        <w:rPr>
+          <w:u w:val="single"/>
+        </w:rPr>
+        <w:t xml:space="preserve"> </w:t>
+      </w:r>
+    </w:p>
+    <w:p>
+      <w:pPr>
+        <w:pStyle w:val="ListParagraph"/>
+        <w:numPr>
+          <w:ilvl w:val="0"/>
+          <w:numId w:val="20"/>
+        </w:numPr>
+        <w:tabs>
+          <w:tab w:val="left" w:pos="4176"/>
+          <w:tab w:val="center" w:pos="4680"/>
+        </w:tabs>
+        <w:rPr>
+          <w:u w:val="single"/>
+        </w:rPr>
+      </w:pPr>
+      <w:r>
+        <w:t>Undocumented immigrants are automatically ineligible for welfare, food stamps, social security, college financial aid, etc.</w:t>
+      </w:r>
+    </w:p>
+    <w:p>
+      <w:pPr>
+        <w:pStyle w:val="ListParagraph"/>
+        <w:numPr>
+          <w:ilvl w:val="0"/>
+          <w:numId w:val="20"/>
+        </w:numPr>
+        <w:tabs>
+          <w:tab w:val="left" w:pos="4176"/>
+          <w:tab w:val="center" w:pos="4680"/>
+        </w:tabs>
+        <w:rPr>
+          <w:u w:val="single"/>
+        </w:rPr>
+      </w:pPr>
+      <w:r>
+        <w:t>Legal immigrants are banned from public assistance (food stamps and welfare) their 1</w:t>
+      </w:r>
+      <w:r>
+        <w:rPr>
+          <w:vertAlign w:val="superscript"/>
+        </w:rPr>
+        <w:t>st</w:t>
+      </w:r>
+      <w:r>
+        <w:t xml:space="preserve"> 5 years I the U.S.</w:t>
+      </w:r>
+    </w:p>
+    <w:p>
+      <w:pPr>
+        <w:tabs>
+          <w:tab w:val="left" w:pos="4176"/>
+          <w:tab w:val="center" w:pos="4680"/>
+        </w:tabs>
+        <w:ind w:left="360"/>
+        <w:jc w:val="center"/>
+        <w:rPr>
+          <w:u w:val="single"/>
+        </w:rPr>
+      </w:pPr>
+      <w:r>
+        <w:rPr>
+          <w:u w:val="single"/>
+        </w:rPr>
+        <w:t>Myth Undocumented immigrants are criminals/ “illegals”</w:t>
+      </w:r>
+    </w:p>
+    <w:p>
+      <w:pPr>
+        <w:pStyle w:val="ListParagraph"/>
+        <w:numPr>
+          <w:ilvl w:val="0"/>
+          <w:numId w:val="21"/>
+        </w:numPr>
+        <w:tabs>
+          <w:tab w:val="left" w:pos="4176"/>
+          <w:tab w:val="center" w:pos="4680"/>
+        </w:tabs>
+      </w:pPr>
+      <w:r>
+        <w:t>Common trope invoked by advocates for stricter immigration controls</w:t>
+      </w:r>
+    </w:p>
+    <w:p>
+      <w:pPr>
+        <w:pStyle w:val="ListParagraph"/>
+        <w:numPr>
+          <w:ilvl w:val="0"/>
+          <w:numId w:val="21"/>
+        </w:numPr>
+        <w:tabs>
+          <w:tab w:val="left" w:pos="4176"/>
+          <w:tab w:val="center" w:pos="4680"/>
+        </w:tabs>
+      </w:pPr>
+      <w:r>
+        <w:t>This does not accurately reflect U.S immigration laws and policies</w:t>
+      </w:r>
+    </w:p>
+    <w:p>
+      <w:pPr>
+        <w:pStyle w:val="ListParagraph"/>
+        <w:numPr>
+          <w:ilvl w:val="1"/>
+          <w:numId w:val="21"/>
+        </w:numPr>
+        <w:tabs>
+          <w:tab w:val="left" w:pos="4176"/>
+          <w:tab w:val="center" w:pos="4680"/>
+        </w:tabs>
+      </w:pPr>
+      <w:r>
+        <w:t>Being present in the U.S. is a “civil infraction” not a “crime”.</w:t>
+      </w:r>
+    </w:p>
+    <w:p>
+      <w:pPr>
+        <w:tabs>
+          <w:tab w:val="left" w:pos="4176"/>
+          <w:tab w:val="center" w:pos="4680"/>
+        </w:tabs>
+        <w:jc w:val="center"/>
+      </w:pPr>
+      <w:r>
+        <w:t>Refugees/Political Asylum</w:t>
+      </w:r>
+    </w:p>
+    <w:p>
+      <w:pPr>
+        <w:pStyle w:val="ListParagraph"/>
+        <w:numPr>
+          <w:ilvl w:val="0"/>
+          <w:numId w:val="22"/>
+        </w:numPr>
+        <w:tabs>
+          <w:tab w:val="left" w:pos="4176"/>
+          <w:tab w:val="center" w:pos="4680"/>
+        </w:tabs>
+      </w:pPr>
+      <w:r>
+        <w:lastRenderedPageBreak/>
+        <w:t>Refugee act of 1980, president Carter</w:t>
+      </w:r>
+    </w:p>
+    <w:p>
+      <w:pPr>
+        <w:pStyle w:val="ListParagraph"/>
+        <w:numPr>
+          <w:ilvl w:val="0"/>
+          <w:numId w:val="22"/>
+        </w:numPr>
+        <w:tabs>
+          <w:tab w:val="left" w:pos="4176"/>
+          <w:tab w:val="center" w:pos="4680"/>
+        </w:tabs>
+      </w:pPr>
+      <w:r>
+        <w:t>Aim: eliminate former practice of granting asylum only to escapes from communist controlled nations sought to bring us policy in line with international practice, which defines as a refugee anyone with a well-founded fear of persecution or physical harm, regardless of political bent of his or ;her country’s regime.”</w:t>
+      </w:r>
+    </w:p>
+    <w:p>
+      <w:pPr>
+        <w:tabs>
+          <w:tab w:val="left" w:pos="4176"/>
+          <w:tab w:val="center" w:pos="4680"/>
+        </w:tabs>
+        <w:ind w:left="360"/>
+        <w:jc w:val="center"/>
+      </w:pPr>
+      <w:r>
+        <w:t>Gender’</w:t>
+      </w:r>
+    </w:p>
+    <w:p>
+      <w:pPr>
+        <w:tabs>
+          <w:tab w:val="left" w:pos="4176"/>
+          <w:tab w:val="center" w:pos="4680"/>
+        </w:tabs>
+        <w:ind w:left="360"/>
+      </w:pPr>
+      <w:r>
+        <w:t>Gender definition: refers to the behaviors and meanings that societies assign to males and females, based on perceived distinctions linked to sex or anatomy…. Gender is a malleable human attribute that transcends sex and sexuality.</w:t>
+      </w:r>
+    </w:p>
+    <w:p>
+      <w:pPr>
+        <w:pStyle w:val="ListParagraph"/>
+        <w:numPr>
+          <w:ilvl w:val="0"/>
+          <w:numId w:val="23"/>
+        </w:numPr>
+        <w:tabs>
+          <w:tab w:val="left" w:pos="4176"/>
+          <w:tab w:val="center" w:pos="4680"/>
+        </w:tabs>
+      </w:pPr>
+      <w:r>
+        <w:t>Gender is socially and culturally constructed</w:t>
+      </w:r>
+    </w:p>
+    <w:p>
+      <w:pPr>
+        <w:pStyle w:val="ListParagraph"/>
+        <w:numPr>
+          <w:ilvl w:val="2"/>
+          <w:numId w:val="21"/>
+        </w:numPr>
+        <w:tabs>
+          <w:tab w:val="left" w:pos="4176"/>
+          <w:tab w:val="center" w:pos="4680"/>
+        </w:tabs>
+      </w:pPr>
+      <w:r>
+        <w:t xml:space="preserve">Dependent on time and place </w:t>
+      </w:r>
+    </w:p>
+    <w:p>
+      <w:pPr>
+        <w:pStyle w:val="ListParagraph"/>
+        <w:numPr>
+          <w:ilvl w:val="2"/>
+          <w:numId w:val="21"/>
+        </w:numPr>
+        <w:tabs>
+          <w:tab w:val="left" w:pos="4176"/>
+          <w:tab w:val="center" w:pos="4680"/>
+        </w:tabs>
+      </w:pPr>
+      <w:r>
+        <w:t xml:space="preserve">Learned </w:t>
+      </w:r>
+    </w:p>
+    <w:p>
+      <w:pPr>
+        <w:pStyle w:val="ListParagraph"/>
+        <w:numPr>
+          <w:ilvl w:val="2"/>
+          <w:numId w:val="21"/>
+        </w:numPr>
+        <w:tabs>
+          <w:tab w:val="left" w:pos="4176"/>
+          <w:tab w:val="center" w:pos="4680"/>
+        </w:tabs>
+      </w:pPr>
+      <w:r>
+        <w:t>Changes</w:t>
+      </w:r>
+    </w:p>
+    <w:p>
+      <w:pPr>
+        <w:pStyle w:val="ListParagraph"/>
+        <w:numPr>
+          <w:ilvl w:val="2"/>
+          <w:numId w:val="21"/>
+        </w:numPr>
+        <w:tabs>
+          <w:tab w:val="left" w:pos="4176"/>
+          <w:tab w:val="center" w:pos="4680"/>
+        </w:tabs>
+      </w:pPr>
+      <w:r>
+        <w:t>Malleable</w:t>
+      </w:r>
+    </w:p>
+    <w:p>
+      <w:pPr>
+        <w:pStyle w:val="ListParagraph"/>
+        <w:numPr>
+          <w:ilvl w:val="2"/>
+          <w:numId w:val="21"/>
+        </w:numPr>
+        <w:tabs>
+          <w:tab w:val="left" w:pos="4176"/>
+          <w:tab w:val="center" w:pos="4680"/>
+        </w:tabs>
+      </w:pPr>
+      <w:r>
+        <w:t>Dynamic /fluid</w:t>
+      </w:r>
+    </w:p>
+    <w:p>
+      <w:pPr>
+        <w:pStyle w:val="ListParagraph"/>
+        <w:numPr>
+          <w:ilvl w:val="2"/>
+          <w:numId w:val="21"/>
+        </w:numPr>
+        <w:tabs>
+          <w:tab w:val="left" w:pos="4176"/>
+          <w:tab w:val="center" w:pos="4680"/>
+        </w:tabs>
+      </w:pPr>
+      <w:r>
+        <w:t>Not always dichotomous constructions</w:t>
+      </w:r>
+    </w:p>
+    <w:p>
+      <w:pPr>
+        <w:pStyle w:val="ListParagraph"/>
+        <w:numPr>
+          <w:ilvl w:val="0"/>
+          <w:numId w:val="23"/>
+        </w:numPr>
+        <w:tabs>
+          <w:tab w:val="left" w:pos="4176"/>
+          <w:tab w:val="center" w:pos="4680"/>
+        </w:tabs>
+      </w:pPr>
+      <w:r>
+        <w:t>Gender assignment</w:t>
+      </w:r>
+    </w:p>
+    <w:p>
+      <w:pPr>
+        <w:pStyle w:val="ListParagraph"/>
+        <w:numPr>
+          <w:ilvl w:val="0"/>
+          <w:numId w:val="23"/>
+        </w:numPr>
+        <w:tabs>
+          <w:tab w:val="left" w:pos="4176"/>
+          <w:tab w:val="center" w:pos="4680"/>
+        </w:tabs>
+      </w:pPr>
+      <w:r>
+        <w:t>Gender identity</w:t>
+      </w:r>
+    </w:p>
+    <w:p>
+      <w:pPr>
+        <w:pStyle w:val="ListParagraph"/>
+        <w:numPr>
+          <w:ilvl w:val="0"/>
+          <w:numId w:val="23"/>
+        </w:numPr>
+        <w:tabs>
+          <w:tab w:val="left" w:pos="4176"/>
+          <w:tab w:val="center" w:pos="4680"/>
+        </w:tabs>
+      </w:pPr>
+      <w:r>
+        <w:t>Gender expression</w:t>
+      </w:r>
+    </w:p>
+    <w:p>
+      <w:pPr>
+        <w:tabs>
+          <w:tab w:val="left" w:pos="4176"/>
+          <w:tab w:val="center" w:pos="4680"/>
+        </w:tabs>
+      </w:pPr>
+      <w:r>
+        <w:t>Deconstruct false gender stereotypes based on perceived sex distinctions.</w:t>
+      </w:r>
+    </w:p>
+    <w:p>
+      <w:pPr>
+        <w:tabs>
+          <w:tab w:val="left" w:pos="4176"/>
+          <w:tab w:val="center" w:pos="4680"/>
+        </w:tabs>
+      </w:pPr>
+      <w:proofErr w:type="spellStart"/>
+      <w:r>
+        <w:t>Kathrine</w:t>
+      </w:r>
+      <w:proofErr w:type="spellEnd"/>
+      <w:r>
+        <w:t xml:space="preserve"> </w:t>
+      </w:r>
+      <w:proofErr w:type="spellStart"/>
+      <w:r>
+        <w:t>sqitzer</w:t>
+      </w:r>
+      <w:proofErr w:type="spellEnd"/>
+      <w:r>
+        <w:t>, first women to run the Boston marathon in 1967</w:t>
+      </w:r>
+    </w:p>
+    <w:p>
+      <w:pPr>
+        <w:tabs>
+          <w:tab w:val="left" w:pos="4176"/>
+          <w:tab w:val="center" w:pos="4680"/>
+        </w:tabs>
+      </w:pPr>
+      <w:r>
+        <w:t xml:space="preserve">De </w:t>
+      </w:r>
+      <w:proofErr w:type="spellStart"/>
+      <w:r>
+        <w:t>biologzing</w:t>
+      </w:r>
+      <w:proofErr w:type="spellEnd"/>
+      <w:r>
+        <w:t xml:space="preserve"> the sexes:</w:t>
+      </w:r>
+    </w:p>
+    <w:p>
+      <w:pPr>
+        <w:tabs>
+          <w:tab w:val="left" w:pos="4176"/>
+          <w:tab w:val="center" w:pos="4680"/>
+        </w:tabs>
+      </w:pPr>
       <w:bookmarkStart w:id="0" w:name="_GoBack"/>
       <w:bookmarkEnd w:id="0"/>
     </w:p>
@@ -2265,6 +2775,119 @@
     </w:lvl>
   </w:abstractNum>
   <w:abstractNum w:abstractNumId="2">
+    <w:nsid w:val="12E76EA6"/>
+    <w:multiLevelType w:val="hybridMultilevel"/>
+    <w:tmpl w:val="2604F538"/>
+    <w:lvl w:ilvl="0" w:tplc="04090001">
+      <w:start w:val="1"/>
+      <w:numFmt w:val="bullet"/>
+      <w:lvlText w:val=""/>
+      <w:lvlJc w:val="left"/>
+      <w:pPr>
+        <w:ind w:left="1080" w:hanging="360"/>
+      </w:pPr>
+      <w:rPr>
+        <w:rFonts w:ascii="Symbol" w:hAnsi="Symbol" w:hint="default"/>
+      </w:rPr>
+    </w:lvl>
+    <w:lvl w:ilvl="1" w:tplc="04090003" w:tentative="1">
+      <w:start w:val="1"/>
+      <w:numFmt w:val="bullet"/>
+      <w:lvlText w:val="o"/>
+      <w:lvlJc w:val="left"/>
+      <w:pPr>
+        <w:ind w:left="1800" w:hanging="360"/>
+      </w:pPr>
+      <w:rPr>
+        <w:rFonts w:ascii="Courier New" w:hAnsi="Courier New" w:cs="Courier New" w:hint="default"/>
+      </w:rPr>
+    </w:lvl>
+    <w:lvl w:ilvl="2" w:tplc="04090005" w:tentative="1">
+      <w:start w:val="1"/>
+      <w:numFmt w:val="bullet"/>
+      <w:lvlText w:val=""/>
+      <w:lvlJc w:val="left"/>
+      <w:pPr>
+        <w:ind w:left="2520" w:hanging="360"/>
+      </w:pPr>
+      <w:rPr>
+        <w:rFonts w:ascii="Wingdings" w:hAnsi="Wingdings" w:hint="default"/>
+      </w:rPr>
+    </w:lvl>
+    <w:lvl w:ilvl="3" w:tplc="04090001" w:tentative="1">
+      <w:start w:val="1"/>
+      <w:numFmt w:val="bullet"/>
+      <w:lvlText w:val=""/>
+      <w:lvlJc w:val="left"/>
+      <w:pPr>
+        <w:ind w:left="3240" w:hanging="360"/>
+      </w:pPr>
+      <w:rPr>
+        <w:rFonts w:ascii="Symbol" w:hAnsi="Symbol" w:hint="default"/>
+      </w:rPr>
+    </w:lvl>
+    <w:lvl w:ilvl="4" w:tplc="04090003" w:tentative="1">
+      <w:start w:val="1"/>
+      <w:numFmt w:val="bullet"/>
+      <w:lvlText w:val="o"/>
+      <w:lvlJc w:val="left"/>
+      <w:pPr>
+        <w:ind w:left="3960" w:hanging="360"/>
+      </w:pPr>
+      <w:rPr>
+        <w:rFonts w:ascii="Courier New" w:hAnsi="Courier New" w:cs="Courier New" w:hint="default"/>
+      </w:rPr>
+    </w:lvl>
+    <w:lvl w:ilvl="5" w:tplc="04090005" w:tentative="1">
+      <w:start w:val="1"/>
+      <w:numFmt w:val="bullet"/>
+      <w:lvlText w:val=""/>
+      <w:lvlJc w:val="left"/>
+      <w:pPr>
+        <w:ind w:left="4680" w:hanging="360"/>
+      </w:pPr>
+      <w:rPr>
+        <w:rFonts w:ascii="Wingdings" w:hAnsi="Wingdings" w:hint="default"/>
+      </w:rPr>
+    </w:lvl>
+    <w:lvl w:ilvl="6" w:tplc="04090001" w:tentative="1">
+      <w:start w:val="1"/>
+      <w:numFmt w:val="bullet"/>
+      <w:lvlText w:val=""/>
+      <w:lvlJc w:val="left"/>
+      <w:pPr>
+        <w:ind w:left="5400" w:hanging="360"/>
+      </w:pPr>
+      <w:rPr>
+        <w:rFonts w:ascii="Symbol" w:hAnsi="Symbol" w:hint="default"/>
+      </w:rPr>
+    </w:lvl>
+    <w:lvl w:ilvl="7" w:tplc="04090003" w:tentative="1">
+      <w:start w:val="1"/>
+      <w:numFmt w:val="bullet"/>
+      <w:lvlText w:val="o"/>
+      <w:lvlJc w:val="left"/>
+      <w:pPr>
+        <w:ind w:left="6120" w:hanging="360"/>
+      </w:pPr>
+      <w:rPr>
+        <w:rFonts w:ascii="Courier New" w:hAnsi="Courier New" w:cs="Courier New" w:hint="default"/>
+      </w:rPr>
+    </w:lvl>
+    <w:lvl w:ilvl="8" w:tplc="04090005" w:tentative="1">
+      <w:start w:val="1"/>
+      <w:numFmt w:val="bullet"/>
+      <w:lvlText w:val=""/>
+      <w:lvlJc w:val="left"/>
+      <w:pPr>
+        <w:ind w:left="6840" w:hanging="360"/>
+      </w:pPr>
+      <w:rPr>
+        <w:rFonts w:ascii="Wingdings" w:hAnsi="Wingdings" w:hint="default"/>
+      </w:rPr>
+    </w:lvl>
+  </w:abstractNum>
+  <w:abstractNum w:abstractNumId="3">
     <w:nsid w:val="16F43F29"/>
     <w:multiLevelType w:val="hybridMultilevel"/>
     <w:tmpl w:val="70108310"/>
@@ -2377,7 +3000,7 @@
       </w:rPr>
     </w:lvl>
   </w:abstractNum>
-  <w:abstractNum w:abstractNumId="3">
+  <w:abstractNum w:abstractNumId="4">
     <w:nsid w:val="18941FEB"/>
     <w:multiLevelType w:val="hybridMultilevel"/>
     <w:tmpl w:val="440833C2"/>
@@ -2490,7 +3113,7 @@
       </w:rPr>
     </w:lvl>
   </w:abstractNum>
-  <w:abstractNum w:abstractNumId="4">
+  <w:abstractNum w:abstractNumId="5">
     <w:nsid w:val="1D557E4A"/>
     <w:multiLevelType w:val="hybridMultilevel"/>
     <w:tmpl w:val="62A6EFB0"/>
@@ -2603,7 +3226,7 @@
       </w:rPr>
     </w:lvl>
   </w:abstractNum>
-  <w:abstractNum w:abstractNumId="5">
+  <w:abstractNum w:abstractNumId="6">
     <w:nsid w:val="1F1E09E7"/>
     <w:multiLevelType w:val="hybridMultilevel"/>
     <w:tmpl w:val="074C2CA0"/>
@@ -2716,7 +3339,7 @@
       </w:rPr>
     </w:lvl>
   </w:abstractNum>
-  <w:abstractNum w:abstractNumId="6">
+  <w:abstractNum w:abstractNumId="7">
     <w:nsid w:val="1F28675D"/>
     <w:multiLevelType w:val="hybridMultilevel"/>
     <w:tmpl w:val="F07A2362"/>
@@ -2829,7 +3452,7 @@
       </w:rPr>
     </w:lvl>
   </w:abstractNum>
-  <w:abstractNum w:abstractNumId="7">
+  <w:abstractNum w:abstractNumId="8">
     <w:nsid w:val="275C32D3"/>
     <w:multiLevelType w:val="hybridMultilevel"/>
     <w:tmpl w:val="296A391A"/>
@@ -2942,7 +3565,7 @@
       </w:rPr>
     </w:lvl>
   </w:abstractNum>
-  <w:abstractNum w:abstractNumId="8">
+  <w:abstractNum w:abstractNumId="9">
     <w:nsid w:val="35C16682"/>
     <w:multiLevelType w:val="hybridMultilevel"/>
     <w:tmpl w:val="A40C10E8"/>
@@ -3055,7 +3678,7 @@
       </w:rPr>
     </w:lvl>
   </w:abstractNum>
-  <w:abstractNum w:abstractNumId="9">
+  <w:abstractNum w:abstractNumId="10">
     <w:nsid w:val="42B13885"/>
     <w:multiLevelType w:val="hybridMultilevel"/>
     <w:tmpl w:val="7FCC5CD4"/>
@@ -3168,7 +3791,7 @@
       </w:rPr>
     </w:lvl>
   </w:abstractNum>
-  <w:abstractNum w:abstractNumId="10">
+  <w:abstractNum w:abstractNumId="11">
     <w:nsid w:val="42DF2FA0"/>
     <w:multiLevelType w:val="hybridMultilevel"/>
     <w:tmpl w:val="A22625EC"/>
@@ -3281,7 +3904,7 @@
       </w:rPr>
     </w:lvl>
   </w:abstractNum>
-  <w:abstractNum w:abstractNumId="11">
+  <w:abstractNum w:abstractNumId="12">
     <w:nsid w:val="43A728C8"/>
     <w:multiLevelType w:val="hybridMultilevel"/>
     <w:tmpl w:val="7BE0DA4E"/>
@@ -3394,7 +4017,7 @@
       </w:rPr>
     </w:lvl>
   </w:abstractNum>
-  <w:abstractNum w:abstractNumId="12">
+  <w:abstractNum w:abstractNumId="13">
     <w:nsid w:val="43F712DD"/>
     <w:multiLevelType w:val="hybridMultilevel"/>
     <w:tmpl w:val="C54C8462"/>
@@ -3507,7 +4130,7 @@
       </w:rPr>
     </w:lvl>
   </w:abstractNum>
-  <w:abstractNum w:abstractNumId="13">
+  <w:abstractNum w:abstractNumId="14">
     <w:nsid w:val="45DF2FA6"/>
     <w:multiLevelType w:val="hybridMultilevel"/>
     <w:tmpl w:val="F8C40ECE"/>
@@ -3620,7 +4243,7 @@
       </w:rPr>
     </w:lvl>
   </w:abstractNum>
-  <w:abstractNum w:abstractNumId="14">
+  <w:abstractNum w:abstractNumId="15">
     <w:nsid w:val="47AB26AE"/>
     <w:multiLevelType w:val="hybridMultilevel"/>
     <w:tmpl w:val="AA0AD66E"/>
@@ -3733,7 +4356,119 @@
       </w:rPr>
     </w:lvl>
   </w:abstractNum>
-  <w:abstractNum w:abstractNumId="15">
+  <w:abstractNum w:abstractNumId="16">
+    <w:nsid w:val="4A9E5E8B"/>
+    <w:multiLevelType w:val="hybridMultilevel"/>
+    <w:tmpl w:val="A7085BE0"/>
+    <w:lvl w:ilvl="0" w:tplc="04090001">
+      <w:start w:val="1"/>
+      <w:numFmt w:val="bullet"/>
+      <w:lvlText w:val=""/>
+      <w:lvlJc w:val="left"/>
+      <w:pPr>
+        <w:ind w:left="1080" w:hanging="360"/>
+      </w:pPr>
+      <w:rPr>
+        <w:rFonts w:ascii="Symbol" w:hAnsi="Symbol" w:hint="default"/>
+      </w:rPr>
+    </w:lvl>
+    <w:lvl w:ilvl="1" w:tplc="04090003">
+      <w:start w:val="1"/>
+      <w:numFmt w:val="bullet"/>
+      <w:lvlText w:val="o"/>
+      <w:lvlJc w:val="left"/>
+      <w:pPr>
+        <w:ind w:left="1800" w:hanging="360"/>
+      </w:pPr>
+      <w:rPr>
+        <w:rFonts w:ascii="Courier New" w:hAnsi="Courier New" w:cs="Courier New" w:hint="default"/>
+      </w:rPr>
+    </w:lvl>
+    <w:lvl w:ilvl="2" w:tplc="1E18CF36">
+      <w:numFmt w:val="bullet"/>
+      <w:lvlText w:val="-"/>
+      <w:lvlJc w:val="left"/>
+      <w:pPr>
+        <w:ind w:left="2520" w:hanging="360"/>
+      </w:pPr>
+      <w:rPr>
+        <w:rFonts w:ascii="Calibri" w:eastAsiaTheme="minorHAnsi" w:hAnsi="Calibri" w:cs="Calibri" w:hint="default"/>
+      </w:rPr>
+    </w:lvl>
+    <w:lvl w:ilvl="3" w:tplc="04090001" w:tentative="1">
+      <w:start w:val="1"/>
+      <w:numFmt w:val="bullet"/>
+      <w:lvlText w:val=""/>
+      <w:lvlJc w:val="left"/>
+      <w:pPr>
+        <w:ind w:left="3240" w:hanging="360"/>
+      </w:pPr>
+      <w:rPr>
+        <w:rFonts w:ascii="Symbol" w:hAnsi="Symbol" w:hint="default"/>
+      </w:rPr>
+    </w:lvl>
+    <w:lvl w:ilvl="4" w:tplc="04090003" w:tentative="1">
+      <w:start w:val="1"/>
+      <w:numFmt w:val="bullet"/>
+      <w:lvlText w:val="o"/>
+      <w:lvlJc w:val="left"/>
+      <w:pPr>
+        <w:ind w:left="3960" w:hanging="360"/>
+      </w:pPr>
+      <w:rPr>
+        <w:rFonts w:ascii="Courier New" w:hAnsi="Courier New" w:cs="Courier New" w:hint="default"/>
+      </w:rPr>
+    </w:lvl>
+    <w:lvl w:ilvl="5" w:tplc="04090005" w:tentative="1">
+      <w:start w:val="1"/>
+      <w:numFmt w:val="bullet"/>
+      <w:lvlText w:val=""/>
+      <w:lvlJc w:val="left"/>
+      <w:pPr>
+        <w:ind w:left="4680" w:hanging="360"/>
+      </w:pPr>
+      <w:rPr>
+        <w:rFonts w:ascii="Wingdings" w:hAnsi="Wingdings" w:hint="default"/>
+      </w:rPr>
+    </w:lvl>
+    <w:lvl w:ilvl="6" w:tplc="04090001" w:tentative="1">
+      <w:start w:val="1"/>
+      <w:numFmt w:val="bullet"/>
+      <w:lvlText w:val=""/>
+      <w:lvlJc w:val="left"/>
+      <w:pPr>
+        <w:ind w:left="5400" w:hanging="360"/>
+      </w:pPr>
+      <w:rPr>
+        <w:rFonts w:ascii="Symbol" w:hAnsi="Symbol" w:hint="default"/>
+      </w:rPr>
+    </w:lvl>
+    <w:lvl w:ilvl="7" w:tplc="04090003" w:tentative="1">
+      <w:start w:val="1"/>
+      <w:numFmt w:val="bullet"/>
+      <w:lvlText w:val="o"/>
+      <w:lvlJc w:val="left"/>
+      <w:pPr>
+        <w:ind w:left="6120" w:hanging="360"/>
+      </w:pPr>
+      <w:rPr>
+        <w:rFonts w:ascii="Courier New" w:hAnsi="Courier New" w:cs="Courier New" w:hint="default"/>
+      </w:rPr>
+    </w:lvl>
+    <w:lvl w:ilvl="8" w:tplc="04090005" w:tentative="1">
+      <w:start w:val="1"/>
+      <w:numFmt w:val="bullet"/>
+      <w:lvlText w:val=""/>
+      <w:lvlJc w:val="left"/>
+      <w:pPr>
+        <w:ind w:left="6840" w:hanging="360"/>
+      </w:pPr>
+      <w:rPr>
+        <w:rFonts w:ascii="Wingdings" w:hAnsi="Wingdings" w:hint="default"/>
+      </w:rPr>
+    </w:lvl>
+  </w:abstractNum>
+  <w:abstractNum w:abstractNumId="17">
     <w:nsid w:val="4D073AF6"/>
     <w:multiLevelType w:val="hybridMultilevel"/>
     <w:tmpl w:val="D5CC795A"/>
@@ -3846,7 +4581,7 @@
       </w:rPr>
     </w:lvl>
   </w:abstractNum>
-  <w:abstractNum w:abstractNumId="16">
+  <w:abstractNum w:abstractNumId="18">
     <w:nsid w:val="68A12FF0"/>
     <w:multiLevelType w:val="hybridMultilevel"/>
     <w:tmpl w:val="7CAAFAD8"/>
@@ -3959,7 +4694,233 @@
       </w:rPr>
     </w:lvl>
   </w:abstractNum>
-  <w:abstractNum w:abstractNumId="17">
+  <w:abstractNum w:abstractNumId="19">
+    <w:nsid w:val="69DC5C15"/>
+    <w:multiLevelType w:val="hybridMultilevel"/>
+    <w:tmpl w:val="9C0C18DC"/>
+    <w:lvl w:ilvl="0" w:tplc="04090001">
+      <w:start w:val="1"/>
+      <w:numFmt w:val="bullet"/>
+      <w:lvlText w:val=""/>
+      <w:lvlJc w:val="left"/>
+      <w:pPr>
+        <w:ind w:left="720" w:hanging="360"/>
+      </w:pPr>
+      <w:rPr>
+        <w:rFonts w:ascii="Symbol" w:hAnsi="Symbol" w:hint="default"/>
+      </w:rPr>
+    </w:lvl>
+    <w:lvl w:ilvl="1" w:tplc="04090003" w:tentative="1">
+      <w:start w:val="1"/>
+      <w:numFmt w:val="bullet"/>
+      <w:lvlText w:val="o"/>
+      <w:lvlJc w:val="left"/>
+      <w:pPr>
+        <w:ind w:left="1440" w:hanging="360"/>
+      </w:pPr>
+      <w:rPr>
+        <w:rFonts w:ascii="Courier New" w:hAnsi="Courier New" w:cs="Courier New" w:hint="default"/>
+      </w:rPr>
+    </w:lvl>
+    <w:lvl w:ilvl="2" w:tplc="04090005" w:tentative="1">
+      <w:start w:val="1"/>
+      <w:numFmt w:val="bullet"/>
+      <w:lvlText w:val=""/>
+      <w:lvlJc w:val="left"/>
+      <w:pPr>
+        <w:ind w:left="2160" w:hanging="360"/>
+      </w:pPr>
+      <w:rPr>
+        <w:rFonts w:ascii="Wingdings" w:hAnsi="Wingdings" w:hint="default"/>
+      </w:rPr>
+    </w:lvl>
+    <w:lvl w:ilvl="3" w:tplc="04090001" w:tentative="1">
+      <w:start w:val="1"/>
+      <w:numFmt w:val="bullet"/>
+      <w:lvlText w:val=""/>
+      <w:lvlJc w:val="left"/>
+      <w:pPr>
+        <w:ind w:left="2880" w:hanging="360"/>
+      </w:pPr>
+      <w:rPr>
+        <w:rFonts w:ascii="Symbol" w:hAnsi="Symbol" w:hint="default"/>
+      </w:rPr>
+    </w:lvl>
+    <w:lvl w:ilvl="4" w:tplc="04090003" w:tentative="1">
+      <w:start w:val="1"/>
+      <w:numFmt w:val="bullet"/>
+      <w:lvlText w:val="o"/>
+      <w:lvlJc w:val="left"/>
+      <w:pPr>
+        <w:ind w:left="3600" w:hanging="360"/>
+      </w:pPr>
+      <w:rPr>
+        <w:rFonts w:ascii="Courier New" w:hAnsi="Courier New" w:cs="Courier New" w:hint="default"/>
+      </w:rPr>
+    </w:lvl>
+    <w:lvl w:ilvl="5" w:tplc="04090005" w:tentative="1">
+      <w:start w:val="1"/>
+      <w:numFmt w:val="bullet"/>
+      <w:lvlText w:val=""/>
+      <w:lvlJc w:val="left"/>
+      <w:pPr>
+        <w:ind w:left="4320" w:hanging="360"/>
+      </w:pPr>
+      <w:rPr>
+        <w:rFonts w:ascii="Wingdings" w:hAnsi="Wingdings" w:hint="default"/>
+      </w:rPr>
+    </w:lvl>
+    <w:lvl w:ilvl="6" w:tplc="04090001" w:tentative="1">
+      <w:start w:val="1"/>
+      <w:numFmt w:val="bullet"/>
+      <w:lvlText w:val=""/>
+      <w:lvlJc w:val="left"/>
+      <w:pPr>
+        <w:ind w:left="5040" w:hanging="360"/>
+      </w:pPr>
+      <w:rPr>
+        <w:rFonts w:ascii="Symbol" w:hAnsi="Symbol" w:hint="default"/>
+      </w:rPr>
+    </w:lvl>
+    <w:lvl w:ilvl="7" w:tplc="04090003" w:tentative="1">
+      <w:start w:val="1"/>
+      <w:numFmt w:val="bullet"/>
+      <w:lvlText w:val="o"/>
+      <w:lvlJc w:val="left"/>
+      <w:pPr>
+        <w:ind w:left="5760" w:hanging="360"/>
+      </w:pPr>
+      <w:rPr>
+        <w:rFonts w:ascii="Courier New" w:hAnsi="Courier New" w:cs="Courier New" w:hint="default"/>
+      </w:rPr>
+    </w:lvl>
+    <w:lvl w:ilvl="8" w:tplc="04090005" w:tentative="1">
+      <w:start w:val="1"/>
+      <w:numFmt w:val="bullet"/>
+      <w:lvlText w:val=""/>
+      <w:lvlJc w:val="left"/>
+      <w:pPr>
+        <w:ind w:left="6480" w:hanging="360"/>
+      </w:pPr>
+      <w:rPr>
+        <w:rFonts w:ascii="Wingdings" w:hAnsi="Wingdings" w:hint="default"/>
+      </w:rPr>
+    </w:lvl>
+  </w:abstractNum>
+  <w:abstractNum w:abstractNumId="20">
+    <w:nsid w:val="6A2B3038"/>
+    <w:multiLevelType w:val="hybridMultilevel"/>
+    <w:tmpl w:val="D6065694"/>
+    <w:lvl w:ilvl="0" w:tplc="04090001">
+      <w:start w:val="1"/>
+      <w:numFmt w:val="bullet"/>
+      <w:lvlText w:val=""/>
+      <w:lvlJc w:val="left"/>
+      <w:pPr>
+        <w:ind w:left="720" w:hanging="360"/>
+      </w:pPr>
+      <w:rPr>
+        <w:rFonts w:ascii="Symbol" w:hAnsi="Symbol" w:hint="default"/>
+      </w:rPr>
+    </w:lvl>
+    <w:lvl w:ilvl="1" w:tplc="04090003" w:tentative="1">
+      <w:start w:val="1"/>
+      <w:numFmt w:val="bullet"/>
+      <w:lvlText w:val="o"/>
+      <w:lvlJc w:val="left"/>
+      <w:pPr>
+        <w:ind w:left="1440" w:hanging="360"/>
+      </w:pPr>
+      <w:rPr>
+        <w:rFonts w:ascii="Courier New" w:hAnsi="Courier New" w:cs="Courier New" w:hint="default"/>
+      </w:rPr>
+    </w:lvl>
+    <w:lvl w:ilvl="2" w:tplc="04090005" w:tentative="1">
+      <w:start w:val="1"/>
+      <w:numFmt w:val="bullet"/>
+      <w:lvlText w:val=""/>
+      <w:lvlJc w:val="left"/>
+      <w:pPr>
+        <w:ind w:left="2160" w:hanging="360"/>
+      </w:pPr>
+      <w:rPr>
+        <w:rFonts w:ascii="Wingdings" w:hAnsi="Wingdings" w:hint="default"/>
+      </w:rPr>
+    </w:lvl>
+    <w:lvl w:ilvl="3" w:tplc="04090001" w:tentative="1">
+      <w:start w:val="1"/>
+      <w:numFmt w:val="bullet"/>
+      <w:lvlText w:val=""/>
+      <w:lvlJc w:val="left"/>
+      <w:pPr>
+        <w:ind w:left="2880" w:hanging="360"/>
+      </w:pPr>
+      <w:rPr>
+        <w:rFonts w:ascii="Symbol" w:hAnsi="Symbol" w:hint="default"/>
+      </w:rPr>
+    </w:lvl>
+    <w:lvl w:ilvl="4" w:tplc="04090003" w:tentative="1">
+      <w:start w:val="1"/>
+      <w:numFmt w:val="bullet"/>
+      <w:lvlText w:val="o"/>
+      <w:lvlJc w:val="left"/>
+      <w:pPr>
+        <w:ind w:left="3600" w:hanging="360"/>
+      </w:pPr>
+      <w:rPr>
+        <w:rFonts w:ascii="Courier New" w:hAnsi="Courier New" w:cs="Courier New" w:hint="default"/>
+      </w:rPr>
+    </w:lvl>
+    <w:lvl w:ilvl="5" w:tplc="04090005" w:tentative="1">
+      <w:start w:val="1"/>
+      <w:numFmt w:val="bullet"/>
+      <w:lvlText w:val=""/>
+      <w:lvlJc w:val="left"/>
+      <w:pPr>
+        <w:ind w:left="4320" w:hanging="360"/>
+      </w:pPr>
+      <w:rPr>
+        <w:rFonts w:ascii="Wingdings" w:hAnsi="Wingdings" w:hint="default"/>
+      </w:rPr>
+    </w:lvl>
+    <w:lvl w:ilvl="6" w:tplc="04090001" w:tentative="1">
+      <w:start w:val="1"/>
+      <w:numFmt w:val="bullet"/>
+      <w:lvlText w:val=""/>
+      <w:lvlJc w:val="left"/>
+      <w:pPr>
+        <w:ind w:left="5040" w:hanging="360"/>
+      </w:pPr>
+      <w:rPr>
+        <w:rFonts w:ascii="Symbol" w:hAnsi="Symbol" w:hint="default"/>
+      </w:rPr>
+    </w:lvl>
+    <w:lvl w:ilvl="7" w:tplc="04090003" w:tentative="1">
+      <w:start w:val="1"/>
+      <w:numFmt w:val="bullet"/>
+      <w:lvlText w:val="o"/>
+      <w:lvlJc w:val="left"/>
+      <w:pPr>
+        <w:ind w:left="5760" w:hanging="360"/>
+      </w:pPr>
+      <w:rPr>
+        <w:rFonts w:ascii="Courier New" w:hAnsi="Courier New" w:cs="Courier New" w:hint="default"/>
+      </w:rPr>
+    </w:lvl>
+    <w:lvl w:ilvl="8" w:tplc="04090005" w:tentative="1">
+      <w:start w:val="1"/>
+      <w:numFmt w:val="bullet"/>
+      <w:lvlText w:val=""/>
+      <w:lvlJc w:val="left"/>
+      <w:pPr>
+        <w:ind w:left="6480" w:hanging="360"/>
+      </w:pPr>
+      <w:rPr>
+        <w:rFonts w:ascii="Wingdings" w:hAnsi="Wingdings" w:hint="default"/>
+      </w:rPr>
+    </w:lvl>
+  </w:abstractNum>
+  <w:abstractNum w:abstractNumId="21">
     <w:nsid w:val="735C5A51"/>
     <w:multiLevelType w:val="hybridMultilevel"/>
     <w:tmpl w:val="AB3A7656"/>
@@ -4048,7 +5009,7 @@
       </w:pPr>
     </w:lvl>
   </w:abstractNum>
-  <w:abstractNum w:abstractNumId="18">
+  <w:abstractNum w:abstractNumId="22">
     <w:nsid w:val="7C546C57"/>
     <w:multiLevelType w:val="hybridMultilevel"/>
     <w:tmpl w:val="35C643AA"/>
@@ -4162,61 +5123,73 @@
     </w:lvl>
   </w:abstractNum>
   <w:num w:numId="1">
+    <w:abstractNumId w:val="7"/>
+  </w:num>
+  <w:num w:numId="2">
+    <w:abstractNumId w:val="21"/>
+  </w:num>
+  <w:num w:numId="3">
     <w:abstractNumId w:val="6"/>
   </w:num>
-  <w:num w:numId="2">
-    <w:abstractNumId w:val="17"/>
+  <w:num w:numId="4">
+    <w:abstractNumId w:val="14"/>
   </w:num>
-  <w:num w:numId="3">
+  <w:num w:numId="5">
     <w:abstractNumId w:val="5"/>
   </w:num>
-  <w:num w:numId="4">
-    <w:abstractNumId w:val="13"/>
-  </w:num>
-  <w:num w:numId="5">
-    <w:abstractNumId w:val="4"/>
-  </w:num>
   <w:num w:numId="6">
-    <w:abstractNumId w:val="14"/>
+    <w:abstractNumId w:val="15"/>
   </w:num>
   <w:num w:numId="7">
-    <w:abstractNumId w:val="3"/>
+    <w:abstractNumId w:val="4"/>
   </w:num>
   <w:num w:numId="8">
     <w:abstractNumId w:val="1"/>
   </w:num>
   <w:num w:numId="9">
+    <w:abstractNumId w:val="13"/>
+  </w:num>
+  <w:num w:numId="10">
+    <w:abstractNumId w:val="10"/>
+  </w:num>
+  <w:num w:numId="11">
+    <w:abstractNumId w:val="18"/>
+  </w:num>
+  <w:num w:numId="12">
+    <w:abstractNumId w:val="11"/>
+  </w:num>
+  <w:num w:numId="13">
     <w:abstractNumId w:val="12"/>
   </w:num>
-  <w:num w:numId="10">
+  <w:num w:numId="14">
+    <w:abstractNumId w:val="8"/>
+  </w:num>
+  <w:num w:numId="15">
+    <w:abstractNumId w:val="17"/>
+  </w:num>
+  <w:num w:numId="16">
     <w:abstractNumId w:val="9"/>
   </w:num>
-  <w:num w:numId="11">
-    <w:abstractNumId w:val="16"/>
-  </w:num>
-  <w:num w:numId="12">
-    <w:abstractNumId w:val="10"/>
-  </w:num>
-  <w:num w:numId="13">
-    <w:abstractNumId w:val="11"/>
-  </w:num>
-  <w:num w:numId="14">
-    <w:abstractNumId w:val="7"/>
-  </w:num>
-  <w:num w:numId="15">
-    <w:abstractNumId w:val="15"/>
-  </w:num>
-  <w:num w:numId="16">
-    <w:abstractNumId w:val="8"/>
-  </w:num>
   <w:num w:numId="17">
-    <w:abstractNumId w:val="2"/>
+    <w:abstractNumId w:val="3"/>
   </w:num>
   <w:num w:numId="18">
-    <w:abstractNumId w:val="18"/>
+    <w:abstractNumId w:val="22"/>
   </w:num>
   <w:num w:numId="19">
     <w:abstractNumId w:val="0"/>
+  </w:num>
+  <w:num w:numId="20">
+    <w:abstractNumId w:val="20"/>
+  </w:num>
+  <w:num w:numId="21">
+    <w:abstractNumId w:val="16"/>
+  </w:num>
+  <w:num w:numId="22">
+    <w:abstractNumId w:val="19"/>
+  </w:num>
+  <w:num w:numId="23">
+    <w:abstractNumId w:val="2"/>
   </w:num>
 </w:numbering>
 </file>

</xml_diff>

<commit_message>
added final paper to anth 101/removed temps
</commit_message>
<xml_diff>
--- a/Fall 2017/Anth 101/anth 101 notes.docx
+++ b/Fall 2017/Anth 101/anth 101 notes.docx
@@ -3041,12 +3041,1028 @@
           <w:tab w:val="left" w:pos="4176"/>
           <w:tab w:val="center" w:pos="4680"/>
         </w:tabs>
-      </w:pPr>
+        <w:jc w:val="center"/>
+        <w:rPr>
+          <w:u w:val="single"/>
+        </w:rPr>
+      </w:pPr>
+    </w:p>
+    <w:p>
+      <w:pPr>
+        <w:pStyle w:val="ListParagraph"/>
+        <w:tabs>
+          <w:tab w:val="left" w:pos="4176"/>
+          <w:tab w:val="center" w:pos="4680"/>
+        </w:tabs>
+        <w:jc w:val="center"/>
+        <w:rPr>
+          <w:u w:val="single"/>
+        </w:rPr>
+      </w:pPr>
+      <w:r>
+        <w:rPr>
+          <w:u w:val="single"/>
+        </w:rPr>
+        <w:t>New Day</w:t>
+      </w:r>
+    </w:p>
+    <w:p>
+      <w:pPr>
+        <w:pStyle w:val="ListParagraph"/>
+        <w:tabs>
+          <w:tab w:val="left" w:pos="4176"/>
+          <w:tab w:val="center" w:pos="4680"/>
+        </w:tabs>
+        <w:jc w:val="center"/>
+      </w:pPr>
+      <w:proofErr w:type="spellStart"/>
+      <w:r>
+        <w:t>Heteropatriarchy</w:t>
+      </w:r>
+      <w:proofErr w:type="spellEnd"/>
+      <w:r>
+        <w:t>/</w:t>
+      </w:r>
+      <w:proofErr w:type="spellStart"/>
+      <w:r>
+        <w:t>heteronormativity</w:t>
+      </w:r>
+      <w:proofErr w:type="spellEnd"/>
+    </w:p>
+    <w:p>
+      <w:pPr>
+        <w:pStyle w:val="ListParagraph"/>
+        <w:numPr>
+          <w:ilvl w:val="0"/>
+          <w:numId w:val="24"/>
+        </w:numPr>
+        <w:tabs>
+          <w:tab w:val="left" w:pos="4176"/>
+          <w:tab w:val="center" w:pos="4680"/>
+        </w:tabs>
+      </w:pPr>
+      <w:r>
+        <w:t>Highly regulated: communities shape and control sexual desires and behaviors</w:t>
+      </w:r>
+    </w:p>
+    <w:p>
+      <w:pPr>
+        <w:pStyle w:val="ListParagraph"/>
+        <w:numPr>
+          <w:ilvl w:val="1"/>
+          <w:numId w:val="24"/>
+        </w:numPr>
+        <w:tabs>
+          <w:tab w:val="left" w:pos="4176"/>
+          <w:tab w:val="center" w:pos="4680"/>
+        </w:tabs>
+      </w:pPr>
+      <w:r>
+        <w:t>Issues of intimacy, romance and communication</w:t>
+      </w:r>
+    </w:p>
+    <w:p>
+      <w:pPr>
+        <w:pStyle w:val="ListParagraph"/>
+        <w:tabs>
+          <w:tab w:val="left" w:pos="4176"/>
+          <w:tab w:val="center" w:pos="4680"/>
+        </w:tabs>
+        <w:jc w:val="center"/>
+      </w:pPr>
+      <w:r>
+        <w:t>Michel Foucault</w:t>
+      </w:r>
+    </w:p>
+    <w:p>
+      <w:pPr>
+        <w:pStyle w:val="ListParagraph"/>
+        <w:numPr>
+          <w:ilvl w:val="0"/>
+          <w:numId w:val="24"/>
+        </w:numPr>
+        <w:tabs>
+          <w:tab w:val="left" w:pos="4176"/>
+          <w:tab w:val="center" w:pos="4680"/>
+        </w:tabs>
+      </w:pPr>
+      <w:r>
+        <w:t>The history of sexuality:</w:t>
+      </w:r>
+    </w:p>
+    <w:p>
+      <w:pPr>
+        <w:pStyle w:val="ListParagraph"/>
+        <w:numPr>
+          <w:ilvl w:val="1"/>
+          <w:numId w:val="24"/>
+        </w:numPr>
+        <w:tabs>
+          <w:tab w:val="left" w:pos="4176"/>
+          <w:tab w:val="center" w:pos="4680"/>
+        </w:tabs>
+      </w:pPr>
+      <w:r>
+        <w:t>Confronts repressive Hypothesis</w:t>
+      </w:r>
+    </w:p>
+    <w:p>
+      <w:pPr>
+        <w:pStyle w:val="ListParagraph"/>
+        <w:numPr>
+          <w:ilvl w:val="1"/>
+          <w:numId w:val="24"/>
+        </w:numPr>
+        <w:tabs>
+          <w:tab w:val="left" w:pos="4176"/>
+          <w:tab w:val="center" w:pos="4680"/>
+        </w:tabs>
+      </w:pPr>
+      <w:r>
+        <w:t>Suppressed sexuality in western culture from 17</w:t>
+      </w:r>
+      <w:r>
+        <w:rPr>
+          <w:vertAlign w:val="superscript"/>
+        </w:rPr>
+        <w:t>th</w:t>
+      </w:r>
+      <w:r>
+        <w:t xml:space="preserve"> to early 20</w:t>
+      </w:r>
+      <w:r>
+        <w:rPr>
+          <w:vertAlign w:val="superscript"/>
+        </w:rPr>
+        <w:t>th</w:t>
+      </w:r>
+      <w:r>
+        <w:t xml:space="preserve"> century (forbidden/unmentionable)</w:t>
+      </w:r>
+    </w:p>
+    <w:p>
+      <w:pPr>
+        <w:pStyle w:val="ListParagraph"/>
+        <w:numPr>
+          <w:ilvl w:val="1"/>
+          <w:numId w:val="24"/>
+        </w:numPr>
+        <w:tabs>
+          <w:tab w:val="left" w:pos="4176"/>
+          <w:tab w:val="center" w:pos="4680"/>
+        </w:tabs>
+      </w:pPr>
+      <w:r>
+        <w:t>Asserts that tin the 18</w:t>
+      </w:r>
+      <w:r>
+        <w:rPr>
+          <w:vertAlign w:val="superscript"/>
+        </w:rPr>
+        <w:t>th</w:t>
+      </w:r>
+      <w:r>
+        <w:t xml:space="preserve"> and 19</w:t>
+      </w:r>
+      <w:r>
+        <w:rPr>
+          <w:vertAlign w:val="superscript"/>
+        </w:rPr>
+        <w:t>th</w:t>
+      </w:r>
+      <w:r>
+        <w:t xml:space="preserve"> century institutions  (medical/scientific and religious confessions) relied on talk about sexuality </w:t>
+      </w:r>
+    </w:p>
+    <w:p>
+      <w:pPr>
+        <w:tabs>
+          <w:tab w:val="left" w:pos="4176"/>
+          <w:tab w:val="center" w:pos="4680"/>
+        </w:tabs>
+        <w:jc w:val="center"/>
+      </w:pPr>
+      <w:r>
+        <w:t>Critique of traditional binary: female/male</w:t>
+      </w:r>
+    </w:p>
+    <w:p>
+      <w:pPr>
+        <w:pStyle w:val="ListParagraph"/>
+        <w:numPr>
+          <w:ilvl w:val="0"/>
+          <w:numId w:val="24"/>
+        </w:numPr>
+        <w:tabs>
+          <w:tab w:val="left" w:pos="4176"/>
+          <w:tab w:val="center" w:pos="4680"/>
+        </w:tabs>
+      </w:pPr>
+      <w:r>
+        <w:t>Biology implies basic phys</w:t>
+      </w:r>
+      <w:r>
+        <w:t>iological “fact”</w:t>
+      </w:r>
+    </w:p>
+    <w:p>
+      <w:pPr>
+        <w:pStyle w:val="ListParagraph"/>
+        <w:numPr>
+          <w:ilvl w:val="0"/>
+          <w:numId w:val="24"/>
+        </w:numPr>
+        <w:tabs>
+          <w:tab w:val="left" w:pos="4176"/>
+          <w:tab w:val="center" w:pos="4680"/>
+        </w:tabs>
+      </w:pPr>
+      <w:r>
+        <w:t>“</w:t>
+      </w:r>
+      <w:proofErr w:type="gramStart"/>
+      <w:r>
+        <w:t>culture</w:t>
+      </w:r>
+      <w:proofErr w:type="gramEnd"/>
+      <w:r>
+        <w:t xml:space="preserve"> gives meaning to these in such a way that we must question whether biology can exist except within the society that gives meaning in the first place” (p 117).</w:t>
+      </w:r>
+    </w:p>
+    <w:p>
+      <w:pPr>
+        <w:tabs>
+          <w:tab w:val="left" w:pos="4176"/>
+          <w:tab w:val="center" w:pos="4680"/>
+        </w:tabs>
+        <w:ind w:left="360"/>
+        <w:jc w:val="center"/>
+      </w:pPr>
+      <w:r>
+        <w:t xml:space="preserve">Regulating </w:t>
+      </w:r>
+      <w:proofErr w:type="spellStart"/>
+      <w:r>
+        <w:t>heteronormativity</w:t>
+      </w:r>
+      <w:proofErr w:type="spellEnd"/>
+    </w:p>
+    <w:p>
+      <w:pPr>
+        <w:pStyle w:val="ListParagraph"/>
+        <w:numPr>
+          <w:ilvl w:val="0"/>
+          <w:numId w:val="25"/>
+        </w:numPr>
+        <w:tabs>
+          <w:tab w:val="left" w:pos="4176"/>
+          <w:tab w:val="center" w:pos="4680"/>
+        </w:tabs>
+      </w:pPr>
+      <w:r>
+        <w:t>:don’t ask , don’t tell”</w:t>
+      </w:r>
+    </w:p>
+    <w:p>
+      <w:pPr>
+        <w:pStyle w:val="ListParagraph"/>
+        <w:numPr>
+          <w:ilvl w:val="1"/>
+          <w:numId w:val="25"/>
+        </w:numPr>
+        <w:tabs>
+          <w:tab w:val="left" w:pos="4176"/>
+          <w:tab w:val="center" w:pos="4680"/>
+        </w:tabs>
+      </w:pPr>
+      <w:r>
+        <w:t>Prevented gays and lesbians from openly serving in the military</w:t>
+      </w:r>
+    </w:p>
+    <w:p>
+      <w:pPr>
+        <w:pStyle w:val="ListParagraph"/>
+        <w:numPr>
+          <w:ilvl w:val="0"/>
+          <w:numId w:val="25"/>
+        </w:numPr>
+        <w:tabs>
+          <w:tab w:val="left" w:pos="4176"/>
+          <w:tab w:val="center" w:pos="4680"/>
+        </w:tabs>
+      </w:pPr>
+      <w:r>
+        <w:t>Same sex marriage</w:t>
+      </w:r>
+    </w:p>
+    <w:p>
+      <w:pPr>
+        <w:pStyle w:val="ListParagraph"/>
+        <w:numPr>
+          <w:ilvl w:val="1"/>
+          <w:numId w:val="25"/>
+        </w:numPr>
+        <w:tabs>
+          <w:tab w:val="left" w:pos="4176"/>
+          <w:tab w:val="center" w:pos="4680"/>
+        </w:tabs>
+      </w:pPr>
+      <w:r>
+        <w:t xml:space="preserve">U.S. </w:t>
+      </w:r>
+    </w:p>
+    <w:p>
+      <w:pPr>
+        <w:pStyle w:val="ListParagraph"/>
+        <w:numPr>
+          <w:ilvl w:val="1"/>
+          <w:numId w:val="25"/>
+        </w:numPr>
+        <w:tabs>
+          <w:tab w:val="left" w:pos="4176"/>
+          <w:tab w:val="center" w:pos="4680"/>
+        </w:tabs>
+      </w:pPr>
+      <w:r>
+        <w:t>globally</w:t>
+      </w:r>
+    </w:p>
+    <w:p>
+      <w:pPr>
+        <w:tabs>
+          <w:tab w:val="left" w:pos="4176"/>
+          <w:tab w:val="center" w:pos="4680"/>
+        </w:tabs>
+        <w:jc w:val="center"/>
+      </w:pPr>
+      <w:r>
+        <w:t xml:space="preserve">Same sex marriage </w:t>
+      </w:r>
+    </w:p>
+    <w:p>
+      <w:pPr>
+        <w:pStyle w:val="ListParagraph"/>
+        <w:numPr>
+          <w:ilvl w:val="0"/>
+          <w:numId w:val="26"/>
+        </w:numPr>
+        <w:tabs>
+          <w:tab w:val="left" w:pos="4176"/>
+          <w:tab w:val="center" w:pos="4680"/>
+        </w:tabs>
+      </w:pPr>
+      <w:r>
+        <w:t xml:space="preserve">the supreme court legalized same sex marriage in </w:t>
+      </w:r>
+      <w:proofErr w:type="spellStart"/>
+      <w:r>
+        <w:t>june</w:t>
+      </w:r>
+      <w:proofErr w:type="spellEnd"/>
+      <w:r>
+        <w:t xml:space="preserve"> 2015</w:t>
+      </w:r>
+    </w:p>
+    <w:p>
+      <w:pPr>
+        <w:pStyle w:val="ListParagraph"/>
+        <w:numPr>
+          <w:ilvl w:val="1"/>
+          <w:numId w:val="26"/>
+        </w:numPr>
+        <w:tabs>
+          <w:tab w:val="left" w:pos="4176"/>
+          <w:tab w:val="center" w:pos="4680"/>
+        </w:tabs>
+      </w:pPr>
+      <w:r>
+        <w:lastRenderedPageBreak/>
+        <w:t xml:space="preserve">previous state bans on same sex marriage deemed unconstitutional </w:t>
+      </w:r>
+    </w:p>
+    <w:p>
+      <w:pPr>
+        <w:pStyle w:val="ListParagraph"/>
+        <w:numPr>
+          <w:ilvl w:val="0"/>
+          <w:numId w:val="26"/>
+        </w:numPr>
+        <w:tabs>
+          <w:tab w:val="left" w:pos="4176"/>
+          <w:tab w:val="center" w:pos="4680"/>
+        </w:tabs>
+      </w:pPr>
+      <w:r>
+        <w:t>16 other countries and parts of Mexico have legalized same sex marriage</w:t>
+      </w:r>
+    </w:p>
+    <w:p>
+      <w:pPr>
+        <w:pStyle w:val="ListParagraph"/>
+        <w:numPr>
+          <w:ilvl w:val="0"/>
+          <w:numId w:val="26"/>
+        </w:numPr>
+        <w:tabs>
+          <w:tab w:val="left" w:pos="4176"/>
+          <w:tab w:val="center" w:pos="4680"/>
+        </w:tabs>
+      </w:pPr>
+      <w:r>
+        <w:t>Mostly( W. Europe and S. America</w:t>
+      </w:r>
+    </w:p>
+    <w:p>
+      <w:pPr>
+        <w:tabs>
+          <w:tab w:val="left" w:pos="4176"/>
+          <w:tab w:val="center" w:pos="4680"/>
+        </w:tabs>
+        <w:jc w:val="center"/>
+      </w:pPr>
+      <w:r>
+        <w:t>Decolonization</w:t>
+      </w:r>
+    </w:p>
+    <w:p>
+      <w:pPr>
+        <w:pStyle w:val="ListParagraph"/>
+        <w:numPr>
+          <w:ilvl w:val="0"/>
+          <w:numId w:val="27"/>
+        </w:numPr>
+        <w:tabs>
+          <w:tab w:val="left" w:pos="4176"/>
+          <w:tab w:val="center" w:pos="4680"/>
+        </w:tabs>
+      </w:pPr>
+      <w:r>
+        <w:t>Utilizes: indigenous traditions, supernatural belief systems, rituals, and religious icons</w:t>
+      </w:r>
+    </w:p>
+    <w:p>
+      <w:pPr>
+        <w:tabs>
+          <w:tab w:val="left" w:pos="4176"/>
+          <w:tab w:val="center" w:pos="4680"/>
+        </w:tabs>
+        <w:ind w:left="360"/>
+      </w:pPr>
+      <w:r>
+        <w:t>Replace Christianity:</w:t>
+      </w:r>
+    </w:p>
+    <w:p>
+      <w:pPr>
+        <w:pStyle w:val="ListParagraph"/>
+        <w:numPr>
+          <w:ilvl w:val="0"/>
+          <w:numId w:val="27"/>
+        </w:numPr>
+        <w:tabs>
+          <w:tab w:val="left" w:pos="4176"/>
+          <w:tab w:val="center" w:pos="4680"/>
+        </w:tabs>
+      </w:pPr>
+      <w:r>
+        <w:t xml:space="preserve">The imposed </w:t>
+      </w:r>
+      <w:r>
+        <w:t>patriarchy</w:t>
+      </w:r>
+      <w:r>
+        <w:t>, male chauvinism</w:t>
+      </w:r>
+    </w:p>
+    <w:p>
+      <w:pPr>
+        <w:pStyle w:val="ListParagraph"/>
+        <w:numPr>
+          <w:ilvl w:val="0"/>
+          <w:numId w:val="27"/>
+        </w:numPr>
+        <w:tabs>
+          <w:tab w:val="left" w:pos="4176"/>
+          <w:tab w:val="center" w:pos="4680"/>
+        </w:tabs>
+      </w:pPr>
+      <w:r>
+        <w:t>Heteronormativity</w:t>
+      </w:r>
+    </w:p>
+    <w:p>
+      <w:pPr>
+        <w:pStyle w:val="ListParagraph"/>
+        <w:numPr>
+          <w:ilvl w:val="0"/>
+          <w:numId w:val="27"/>
+        </w:numPr>
+        <w:tabs>
+          <w:tab w:val="left" w:pos="4176"/>
+          <w:tab w:val="center" w:pos="4680"/>
+        </w:tabs>
+      </w:pPr>
+      <w:r>
+        <w:t>Binary gender roles</w:t>
+      </w:r>
+    </w:p>
+    <w:p>
+      <w:pPr>
+        <w:tabs>
+          <w:tab w:val="left" w:pos="4176"/>
+          <w:tab w:val="center" w:pos="4680"/>
+        </w:tabs>
+        <w:ind w:left="360"/>
+        <w:jc w:val="center"/>
+        <w:rPr>
+          <w:u w:val="single"/>
+        </w:rPr>
+      </w:pPr>
+      <w:r>
+        <w:rPr>
+          <w:u w:val="single"/>
+        </w:rPr>
+        <w:t xml:space="preserve">Nature </w:t>
+      </w:r>
+      <w:proofErr w:type="spellStart"/>
+      <w:r>
+        <w:rPr>
+          <w:u w:val="single"/>
+        </w:rPr>
+        <w:t>vs</w:t>
+      </w:r>
+      <w:proofErr w:type="spellEnd"/>
+      <w:r>
+        <w:rPr>
+          <w:u w:val="single"/>
+        </w:rPr>
+        <w:t xml:space="preserve"> Nurture </w:t>
+      </w:r>
+    </w:p>
+    <w:p>
+      <w:pPr>
+        <w:pStyle w:val="ListParagraph"/>
+        <w:numPr>
+          <w:ilvl w:val="0"/>
+          <w:numId w:val="29"/>
+        </w:numPr>
+        <w:tabs>
+          <w:tab w:val="left" w:pos="4176"/>
+          <w:tab w:val="center" w:pos="4680"/>
+        </w:tabs>
+      </w:pPr>
+      <w:r>
+        <w:t>Gender is influenced by both</w:t>
+      </w:r>
+    </w:p>
+    <w:p>
+      <w:pPr>
+        <w:pStyle w:val="ListParagraph"/>
+        <w:numPr>
+          <w:ilvl w:val="1"/>
+          <w:numId w:val="29"/>
+        </w:numPr>
+        <w:tabs>
+          <w:tab w:val="left" w:pos="4176"/>
+          <w:tab w:val="center" w:pos="4680"/>
+        </w:tabs>
+      </w:pPr>
+      <w:r>
+        <w:t xml:space="preserve">Historical events </w:t>
+      </w:r>
+    </w:p>
+    <w:p>
+      <w:pPr>
+        <w:pStyle w:val="ListParagraph"/>
+        <w:numPr>
+          <w:ilvl w:val="1"/>
+          <w:numId w:val="29"/>
+        </w:numPr>
+        <w:tabs>
+          <w:tab w:val="left" w:pos="4176"/>
+          <w:tab w:val="center" w:pos="4680"/>
+        </w:tabs>
+      </w:pPr>
+      <w:r>
+        <w:t xml:space="preserve">Environmental </w:t>
+      </w:r>
+    </w:p>
+    <w:p>
+      <w:pPr>
+        <w:pStyle w:val="ListParagraph"/>
+        <w:numPr>
+          <w:ilvl w:val="1"/>
+          <w:numId w:val="29"/>
+        </w:numPr>
+        <w:tabs>
+          <w:tab w:val="left" w:pos="4176"/>
+          <w:tab w:val="center" w:pos="4680"/>
+        </w:tabs>
+      </w:pPr>
+      <w:r>
+        <w:t xml:space="preserve">Economic </w:t>
+      </w:r>
+    </w:p>
+    <w:p>
+      <w:pPr>
+        <w:pStyle w:val="ListParagraph"/>
+        <w:numPr>
+          <w:ilvl w:val="1"/>
+          <w:numId w:val="29"/>
+        </w:numPr>
+        <w:tabs>
+          <w:tab w:val="left" w:pos="4176"/>
+          <w:tab w:val="center" w:pos="4680"/>
+        </w:tabs>
+      </w:pPr>
+      <w:r>
+        <w:t xml:space="preserve">Political </w:t>
+      </w:r>
+    </w:p>
+    <w:p>
+      <w:pPr>
+        <w:pStyle w:val="ListParagraph"/>
+        <w:numPr>
+          <w:ilvl w:val="1"/>
+          <w:numId w:val="29"/>
+        </w:numPr>
+        <w:tabs>
+          <w:tab w:val="left" w:pos="4176"/>
+          <w:tab w:val="center" w:pos="4680"/>
+        </w:tabs>
+      </w:pPr>
+      <w:r>
+        <w:t xml:space="preserve">Cultural </w:t>
+      </w:r>
+    </w:p>
+    <w:p>
+      <w:pPr>
+        <w:pStyle w:val="ListParagraph"/>
+        <w:numPr>
+          <w:ilvl w:val="1"/>
+          <w:numId w:val="29"/>
+        </w:numPr>
+        <w:tabs>
+          <w:tab w:val="left" w:pos="4176"/>
+          <w:tab w:val="center" w:pos="4680"/>
+        </w:tabs>
+      </w:pPr>
+      <w:r>
+        <w:t>Immigration</w:t>
+      </w:r>
+    </w:p>
+    <w:p>
+      <w:pPr>
+        <w:pStyle w:val="ListParagraph"/>
+        <w:numPr>
+          <w:ilvl w:val="1"/>
+          <w:numId w:val="29"/>
+        </w:numPr>
+        <w:tabs>
+          <w:tab w:val="left" w:pos="4176"/>
+          <w:tab w:val="center" w:pos="4680"/>
+        </w:tabs>
+      </w:pPr>
+      <w:r>
+        <w:t>Education</w:t>
+      </w:r>
+      <w:r>
+        <w:t>`</w:t>
+      </w:r>
+    </w:p>
+    <w:p>
+      <w:pPr>
+        <w:tabs>
+          <w:tab w:val="left" w:pos="4176"/>
+          <w:tab w:val="center" w:pos="4680"/>
+        </w:tabs>
+        <w:jc w:val="center"/>
+      </w:pPr>
+      <w:r>
+        <w:t xml:space="preserve">         </w:t>
+      </w:r>
+      <w:r>
+        <w:t>Gender Ideology</w:t>
+      </w:r>
+    </w:p>
+    <w:p>
+      <w:pPr>
+        <w:pStyle w:val="ListParagraph"/>
+        <w:numPr>
+          <w:ilvl w:val="0"/>
+          <w:numId w:val="29"/>
+        </w:numPr>
+        <w:tabs>
+          <w:tab w:val="left" w:pos="4176"/>
+          <w:tab w:val="center" w:pos="4680"/>
+        </w:tabs>
+      </w:pPr>
+      <w:r>
+        <w:t>Thoughts and values that legitimize gender roles, statuses, laws, and customary behavior.</w:t>
+      </w:r>
+    </w:p>
+    <w:p>
+      <w:pPr>
+        <w:tabs>
+          <w:tab w:val="left" w:pos="4176"/>
+          <w:tab w:val="center" w:pos="4680"/>
+        </w:tabs>
+        <w:ind w:left="360"/>
+        <w:jc w:val="center"/>
+      </w:pPr>
+      <w:r>
+        <w:t>Gender Roles</w:t>
+      </w:r>
+    </w:p>
+    <w:p>
+      <w:pPr>
+        <w:pStyle w:val="ListParagraph"/>
+        <w:numPr>
+          <w:ilvl w:val="0"/>
+          <w:numId w:val="29"/>
+        </w:numPr>
+        <w:tabs>
+          <w:tab w:val="left" w:pos="4176"/>
+          <w:tab w:val="center" w:pos="4680"/>
+        </w:tabs>
+      </w:pPr>
+      <w:r>
+        <w:t>Traditional gender roles are sometimes reversed in 21</w:t>
+      </w:r>
+      <w:r>
+        <w:rPr>
+          <w:vertAlign w:val="superscript"/>
+        </w:rPr>
+        <w:t>st</w:t>
+      </w:r>
+      <w:r>
+        <w:t xml:space="preserve"> century America, as with this </w:t>
+      </w:r>
+      <w:proofErr w:type="spellStart"/>
+      <w:r>
+        <w:t>femal</w:t>
+      </w:r>
+      <w:proofErr w:type="spellEnd"/>
+      <w:r>
+        <w:t xml:space="preserve"> fire fighter.</w:t>
+      </w:r>
+    </w:p>
+    <w:p>
+      <w:pPr>
+        <w:pStyle w:val="ListParagraph"/>
+        <w:numPr>
+          <w:ilvl w:val="0"/>
+          <w:numId w:val="29"/>
+        </w:numPr>
+        <w:tabs>
+          <w:tab w:val="left" w:pos="4176"/>
+          <w:tab w:val="center" w:pos="4680"/>
+        </w:tabs>
+      </w:pPr>
+      <w:r>
+        <w:t>In the United States, it is estimated that approximately 20 percent of all preschool children are cared for primarily by their fathers.</w:t>
+      </w:r>
+    </w:p>
+    <w:p>
+      <w:pPr>
+        <w:tabs>
+          <w:tab w:val="left" w:pos="4176"/>
+          <w:tab w:val="center" w:pos="4680"/>
+        </w:tabs>
+        <w:ind w:left="360"/>
+        <w:jc w:val="center"/>
+      </w:pPr>
+      <w:r>
+        <w:t>Women in science</w:t>
+      </w:r>
+    </w:p>
+    <w:p>
+      <w:pPr>
+        <w:pStyle w:val="ListParagraph"/>
+        <w:numPr>
+          <w:ilvl w:val="0"/>
+          <w:numId w:val="30"/>
+        </w:numPr>
+        <w:tabs>
+          <w:tab w:val="left" w:pos="4176"/>
+          <w:tab w:val="center" w:pos="4680"/>
+        </w:tabs>
+      </w:pPr>
+      <w:r>
+        <w:t>In the U.S. less than 25% of all doctoral degrees in m</w:t>
+      </w:r>
+      <w:r>
+        <w:t>athematics, computer science, an</w:t>
+      </w:r>
+      <w:r>
+        <w:t>d e</w:t>
+      </w:r>
+      <w:r>
+        <w:t xml:space="preserve">ngineering are awarded to women. How do </w:t>
+      </w:r>
+      <w:proofErr w:type="spellStart"/>
+      <w:r>
+        <w:t>you</w:t>
+      </w:r>
+      <w:proofErr w:type="spellEnd"/>
+      <w:r>
+        <w:t xml:space="preserve"> account for the disparity?</w:t>
+      </w:r>
+    </w:p>
+    <w:p>
+      <w:pPr>
+        <w:pStyle w:val="ListParagraph"/>
+        <w:numPr>
+          <w:ilvl w:val="0"/>
+          <w:numId w:val="30"/>
+        </w:numPr>
+        <w:tabs>
+          <w:tab w:val="left" w:pos="4176"/>
+          <w:tab w:val="center" w:pos="4680"/>
+        </w:tabs>
+      </w:pPr>
+      <w:r>
+        <w:t>Educational barriers</w:t>
+      </w:r>
+    </w:p>
+    <w:p>
+      <w:pPr>
+        <w:pStyle w:val="ListParagraph"/>
+        <w:numPr>
+          <w:ilvl w:val="0"/>
+          <w:numId w:val="30"/>
+        </w:numPr>
+        <w:tabs>
+          <w:tab w:val="left" w:pos="4176"/>
+          <w:tab w:val="center" w:pos="4680"/>
+        </w:tabs>
+      </w:pPr>
+      <w:r>
+        <w:t>Equal opportunity?</w:t>
+      </w:r>
+    </w:p>
+    <w:p>
+      <w:pPr>
+        <w:pStyle w:val="ListParagraph"/>
+        <w:numPr>
+          <w:ilvl w:val="0"/>
+          <w:numId w:val="30"/>
+        </w:numPr>
+        <w:tabs>
+          <w:tab w:val="left" w:pos="4176"/>
+          <w:tab w:val="center" w:pos="4680"/>
+        </w:tabs>
+      </w:pPr>
+      <w:r>
+        <w:t>Enculturation gendered stereotypes</w:t>
+      </w:r>
+    </w:p>
+    <w:p>
+      <w:pPr>
+        <w:pStyle w:val="ListParagraph"/>
+        <w:numPr>
+          <w:ilvl w:val="0"/>
+          <w:numId w:val="30"/>
+        </w:numPr>
+        <w:tabs>
+          <w:tab w:val="left" w:pos="4176"/>
+          <w:tab w:val="center" w:pos="4680"/>
+        </w:tabs>
+      </w:pPr>
+      <w:r>
+        <w:t>Institutional discrimination</w:t>
+      </w:r>
+    </w:p>
+    <w:p>
+      <w:pPr>
+        <w:tabs>
+          <w:tab w:val="left" w:pos="4176"/>
+          <w:tab w:val="center" w:pos="4680"/>
+        </w:tabs>
+      </w:pPr>
+      <w:r>
+        <w:t>Gender Stratification:</w:t>
+      </w:r>
+    </w:p>
+    <w:p>
+      <w:pPr>
+        <w:pStyle w:val="ListParagraph"/>
+        <w:numPr>
+          <w:ilvl w:val="0"/>
+          <w:numId w:val="31"/>
+        </w:numPr>
+        <w:tabs>
+          <w:tab w:val="left" w:pos="4176"/>
+          <w:tab w:val="center" w:pos="4680"/>
+        </w:tabs>
+      </w:pPr>
+      <w:r>
+        <w:lastRenderedPageBreak/>
+        <w:t>“</w:t>
+      </w:r>
+      <w:proofErr w:type="gramStart"/>
+      <w:r>
+        <w:t>describes</w:t>
+      </w:r>
+      <w:proofErr w:type="gramEnd"/>
+      <w:r>
+        <w:t xml:space="preserve"> an unequal distribution of rewards (socially valued resources, power, prestige, human rights, and personal freedom) between men and women, reflecting their different positions in a social hierarchy” (</w:t>
+      </w:r>
+      <w:proofErr w:type="spellStart"/>
+      <w:r>
+        <w:t>Kottak</w:t>
+      </w:r>
+      <w:proofErr w:type="spellEnd"/>
+      <w:r>
+        <w:t xml:space="preserve"> &amp; </w:t>
+      </w:r>
+      <w:proofErr w:type="spellStart"/>
+      <w:r>
+        <w:t>Kozaitis</w:t>
+      </w:r>
+      <w:proofErr w:type="spellEnd"/>
+      <w:r>
+        <w:t xml:space="preserve"> 2012: 145).</w:t>
+      </w:r>
+    </w:p>
+    <w:p>
+      <w:pPr>
+        <w:tabs>
+          <w:tab w:val="left" w:pos="4176"/>
+          <w:tab w:val="center" w:pos="4680"/>
+        </w:tabs>
+        <w:ind w:left="360"/>
+        <w:jc w:val="center"/>
+      </w:pPr>
+      <w:r>
+        <w:t>Sexual Asymmetry</w:t>
+      </w:r>
+    </w:p>
+    <w:p>
+      <w:pPr>
+        <w:pStyle w:val="ListParagraph"/>
+        <w:numPr>
+          <w:ilvl w:val="0"/>
+          <w:numId w:val="31"/>
+        </w:numPr>
+        <w:tabs>
+          <w:tab w:val="left" w:pos="4176"/>
+          <w:tab w:val="center" w:pos="4680"/>
+        </w:tabs>
+      </w:pPr>
+      <w:r>
+        <w:t>The tendency of women to be in a subordinate position in their social relationships with men.</w:t>
+      </w:r>
+    </w:p>
+    <w:p>
+      <w:pPr>
+        <w:pStyle w:val="ListParagraph"/>
+        <w:numPr>
+          <w:ilvl w:val="0"/>
+          <w:numId w:val="31"/>
+        </w:numPr>
+        <w:tabs>
+          <w:tab w:val="left" w:pos="4176"/>
+          <w:tab w:val="center" w:pos="4680"/>
+        </w:tabs>
+      </w:pPr>
+      <w:r>
+        <w:t>Education</w:t>
+      </w:r>
+    </w:p>
+    <w:p>
+      <w:pPr>
+        <w:pStyle w:val="ListParagraph"/>
+        <w:numPr>
+          <w:ilvl w:val="0"/>
+          <w:numId w:val="31"/>
+        </w:numPr>
+        <w:tabs>
+          <w:tab w:val="left" w:pos="4176"/>
+          <w:tab w:val="center" w:pos="4680"/>
+        </w:tabs>
+      </w:pPr>
+      <w:r>
+        <w:t>Employment</w:t>
+      </w:r>
+    </w:p>
+    <w:p>
+      <w:pPr>
+        <w:pStyle w:val="ListParagraph"/>
+        <w:numPr>
+          <w:ilvl w:val="0"/>
+          <w:numId w:val="31"/>
+        </w:numPr>
+        <w:tabs>
+          <w:tab w:val="left" w:pos="4176"/>
+          <w:tab w:val="center" w:pos="4680"/>
+        </w:tabs>
+      </w:pPr>
+      <w:r>
+        <w:t>healthcare</w:t>
+      </w:r>
       <w:bookmarkStart w:id="0" w:name="_GoBack"/>
       <w:bookmarkEnd w:id="0"/>
-      <w:r>
-        <w:t>`</w:t>
-      </w:r>
     </w:p>
     <w:sectPr>
       <w:pgSz w:w="12240" w:h="15840"/>
@@ -3174,6 +4190,119 @@
     </w:lvl>
   </w:abstractNum>
   <w:abstractNum w:abstractNumId="1">
+    <w:nsid w:val="03B43337"/>
+    <w:multiLevelType w:val="hybridMultilevel"/>
+    <w:tmpl w:val="68D8A09C"/>
+    <w:lvl w:ilvl="0" w:tplc="04090001">
+      <w:start w:val="1"/>
+      <w:numFmt w:val="bullet"/>
+      <w:lvlText w:val=""/>
+      <w:lvlJc w:val="left"/>
+      <w:pPr>
+        <w:ind w:left="720" w:hanging="360"/>
+      </w:pPr>
+      <w:rPr>
+        <w:rFonts w:ascii="Symbol" w:hAnsi="Symbol" w:hint="default"/>
+      </w:rPr>
+    </w:lvl>
+    <w:lvl w:ilvl="1" w:tplc="04090003" w:tentative="1">
+      <w:start w:val="1"/>
+      <w:numFmt w:val="bullet"/>
+      <w:lvlText w:val="o"/>
+      <w:lvlJc w:val="left"/>
+      <w:pPr>
+        <w:ind w:left="1440" w:hanging="360"/>
+      </w:pPr>
+      <w:rPr>
+        <w:rFonts w:ascii="Courier New" w:hAnsi="Courier New" w:cs="Courier New" w:hint="default"/>
+      </w:rPr>
+    </w:lvl>
+    <w:lvl w:ilvl="2" w:tplc="04090005" w:tentative="1">
+      <w:start w:val="1"/>
+      <w:numFmt w:val="bullet"/>
+      <w:lvlText w:val=""/>
+      <w:lvlJc w:val="left"/>
+      <w:pPr>
+        <w:ind w:left="2160" w:hanging="360"/>
+      </w:pPr>
+      <w:rPr>
+        <w:rFonts w:ascii="Wingdings" w:hAnsi="Wingdings" w:hint="default"/>
+      </w:rPr>
+    </w:lvl>
+    <w:lvl w:ilvl="3" w:tplc="04090001" w:tentative="1">
+      <w:start w:val="1"/>
+      <w:numFmt w:val="bullet"/>
+      <w:lvlText w:val=""/>
+      <w:lvlJc w:val="left"/>
+      <w:pPr>
+        <w:ind w:left="2880" w:hanging="360"/>
+      </w:pPr>
+      <w:rPr>
+        <w:rFonts w:ascii="Symbol" w:hAnsi="Symbol" w:hint="default"/>
+      </w:rPr>
+    </w:lvl>
+    <w:lvl w:ilvl="4" w:tplc="04090003" w:tentative="1">
+      <w:start w:val="1"/>
+      <w:numFmt w:val="bullet"/>
+      <w:lvlText w:val="o"/>
+      <w:lvlJc w:val="left"/>
+      <w:pPr>
+        <w:ind w:left="3600" w:hanging="360"/>
+      </w:pPr>
+      <w:rPr>
+        <w:rFonts w:ascii="Courier New" w:hAnsi="Courier New" w:cs="Courier New" w:hint="default"/>
+      </w:rPr>
+    </w:lvl>
+    <w:lvl w:ilvl="5" w:tplc="04090005" w:tentative="1">
+      <w:start w:val="1"/>
+      <w:numFmt w:val="bullet"/>
+      <w:lvlText w:val=""/>
+      <w:lvlJc w:val="left"/>
+      <w:pPr>
+        <w:ind w:left="4320" w:hanging="360"/>
+      </w:pPr>
+      <w:rPr>
+        <w:rFonts w:ascii="Wingdings" w:hAnsi="Wingdings" w:hint="default"/>
+      </w:rPr>
+    </w:lvl>
+    <w:lvl w:ilvl="6" w:tplc="04090001" w:tentative="1">
+      <w:start w:val="1"/>
+      <w:numFmt w:val="bullet"/>
+      <w:lvlText w:val=""/>
+      <w:lvlJc w:val="left"/>
+      <w:pPr>
+        <w:ind w:left="5040" w:hanging="360"/>
+      </w:pPr>
+      <w:rPr>
+        <w:rFonts w:ascii="Symbol" w:hAnsi="Symbol" w:hint="default"/>
+      </w:rPr>
+    </w:lvl>
+    <w:lvl w:ilvl="7" w:tplc="04090003" w:tentative="1">
+      <w:start w:val="1"/>
+      <w:numFmt w:val="bullet"/>
+      <w:lvlText w:val="o"/>
+      <w:lvlJc w:val="left"/>
+      <w:pPr>
+        <w:ind w:left="5760" w:hanging="360"/>
+      </w:pPr>
+      <w:rPr>
+        <w:rFonts w:ascii="Courier New" w:hAnsi="Courier New" w:cs="Courier New" w:hint="default"/>
+      </w:rPr>
+    </w:lvl>
+    <w:lvl w:ilvl="8" w:tplc="04090005" w:tentative="1">
+      <w:start w:val="1"/>
+      <w:numFmt w:val="bullet"/>
+      <w:lvlText w:val=""/>
+      <w:lvlJc w:val="left"/>
+      <w:pPr>
+        <w:ind w:left="6480" w:hanging="360"/>
+      </w:pPr>
+      <w:rPr>
+        <w:rFonts w:ascii="Wingdings" w:hAnsi="Wingdings" w:hint="default"/>
+      </w:rPr>
+    </w:lvl>
+  </w:abstractNum>
+  <w:abstractNum w:abstractNumId="2">
     <w:nsid w:val="0A6D1B95"/>
     <w:multiLevelType w:val="hybridMultilevel"/>
     <w:tmpl w:val="93E0A034"/>
@@ -3286,7 +4415,7 @@
       </w:rPr>
     </w:lvl>
   </w:abstractNum>
-  <w:abstractNum w:abstractNumId="2">
+  <w:abstractNum w:abstractNumId="3">
     <w:nsid w:val="12E76EA6"/>
     <w:multiLevelType w:val="hybridMultilevel"/>
     <w:tmpl w:val="2604F538"/>
@@ -3399,7 +4528,7 @@
       </w:rPr>
     </w:lvl>
   </w:abstractNum>
-  <w:abstractNum w:abstractNumId="3">
+  <w:abstractNum w:abstractNumId="4">
     <w:nsid w:val="16F43F29"/>
     <w:multiLevelType w:val="hybridMultilevel"/>
     <w:tmpl w:val="70108310"/>
@@ -3512,7 +4641,7 @@
       </w:rPr>
     </w:lvl>
   </w:abstractNum>
-  <w:abstractNum w:abstractNumId="4">
+  <w:abstractNum w:abstractNumId="5">
     <w:nsid w:val="18941FEB"/>
     <w:multiLevelType w:val="hybridMultilevel"/>
     <w:tmpl w:val="440833C2"/>
@@ -3625,7 +4754,7 @@
       </w:rPr>
     </w:lvl>
   </w:abstractNum>
-  <w:abstractNum w:abstractNumId="5">
+  <w:abstractNum w:abstractNumId="6">
     <w:nsid w:val="1D557E4A"/>
     <w:multiLevelType w:val="hybridMultilevel"/>
     <w:tmpl w:val="62A6EFB0"/>
@@ -3738,10 +4867,10 @@
       </w:rPr>
     </w:lvl>
   </w:abstractNum>
-  <w:abstractNum w:abstractNumId="6">
+  <w:abstractNum w:abstractNumId="7">
     <w:nsid w:val="1EA971D4"/>
     <w:multiLevelType w:val="hybridMultilevel"/>
-    <w:tmpl w:val="87683748"/>
+    <w:tmpl w:val="89A8527E"/>
     <w:lvl w:ilvl="0" w:tplc="04090001">
       <w:start w:val="1"/>
       <w:numFmt w:val="bullet"/>
@@ -3754,7 +4883,7 @@
         <w:rFonts w:ascii="Symbol" w:hAnsi="Symbol" w:hint="default"/>
       </w:rPr>
     </w:lvl>
-    <w:lvl w:ilvl="1" w:tplc="04090003" w:tentative="1">
+    <w:lvl w:ilvl="1" w:tplc="04090003">
       <w:start w:val="1"/>
       <w:numFmt w:val="bullet"/>
       <w:lvlText w:val="o"/>
@@ -3766,7 +4895,7 @@
         <w:rFonts w:ascii="Courier New" w:hAnsi="Courier New" w:cs="Courier New" w:hint="default"/>
       </w:rPr>
     </w:lvl>
-    <w:lvl w:ilvl="2" w:tplc="04090005" w:tentative="1">
+    <w:lvl w:ilvl="2" w:tplc="04090005">
       <w:start w:val="1"/>
       <w:numFmt w:val="bullet"/>
       <w:lvlText w:val=""/>
@@ -3851,7 +4980,7 @@
       </w:rPr>
     </w:lvl>
   </w:abstractNum>
-  <w:abstractNum w:abstractNumId="7">
+  <w:abstractNum w:abstractNumId="8">
     <w:nsid w:val="1F1E09E7"/>
     <w:multiLevelType w:val="hybridMultilevel"/>
     <w:tmpl w:val="074C2CA0"/>
@@ -3964,7 +5093,7 @@
       </w:rPr>
     </w:lvl>
   </w:abstractNum>
-  <w:abstractNum w:abstractNumId="8">
+  <w:abstractNum w:abstractNumId="9">
     <w:nsid w:val="1F28675D"/>
     <w:multiLevelType w:val="hybridMultilevel"/>
     <w:tmpl w:val="F07A2362"/>
@@ -4077,7 +5206,7 @@
       </w:rPr>
     </w:lvl>
   </w:abstractNum>
-  <w:abstractNum w:abstractNumId="9">
+  <w:abstractNum w:abstractNumId="10">
     <w:nsid w:val="275C32D3"/>
     <w:multiLevelType w:val="hybridMultilevel"/>
     <w:tmpl w:val="296A391A"/>
@@ -4190,7 +5319,120 @@
       </w:rPr>
     </w:lvl>
   </w:abstractNum>
-  <w:abstractNum w:abstractNumId="10">
+  <w:abstractNum w:abstractNumId="11">
+    <w:nsid w:val="28BE4772"/>
+    <w:multiLevelType w:val="hybridMultilevel"/>
+    <w:tmpl w:val="46A6C7DC"/>
+    <w:lvl w:ilvl="0" w:tplc="04090001">
+      <w:start w:val="1"/>
+      <w:numFmt w:val="bullet"/>
+      <w:lvlText w:val=""/>
+      <w:lvlJc w:val="left"/>
+      <w:pPr>
+        <w:ind w:left="720" w:hanging="360"/>
+      </w:pPr>
+      <w:rPr>
+        <w:rFonts w:ascii="Symbol" w:hAnsi="Symbol" w:hint="default"/>
+      </w:rPr>
+    </w:lvl>
+    <w:lvl w:ilvl="1" w:tplc="04090003">
+      <w:start w:val="1"/>
+      <w:numFmt w:val="bullet"/>
+      <w:lvlText w:val="o"/>
+      <w:lvlJc w:val="left"/>
+      <w:pPr>
+        <w:ind w:left="1440" w:hanging="360"/>
+      </w:pPr>
+      <w:rPr>
+        <w:rFonts w:ascii="Courier New" w:hAnsi="Courier New" w:cs="Courier New" w:hint="default"/>
+      </w:rPr>
+    </w:lvl>
+    <w:lvl w:ilvl="2" w:tplc="04090005" w:tentative="1">
+      <w:start w:val="1"/>
+      <w:numFmt w:val="bullet"/>
+      <w:lvlText w:val=""/>
+      <w:lvlJc w:val="left"/>
+      <w:pPr>
+        <w:ind w:left="2160" w:hanging="360"/>
+      </w:pPr>
+      <w:rPr>
+        <w:rFonts w:ascii="Wingdings" w:hAnsi="Wingdings" w:hint="default"/>
+      </w:rPr>
+    </w:lvl>
+    <w:lvl w:ilvl="3" w:tplc="04090001" w:tentative="1">
+      <w:start w:val="1"/>
+      <w:numFmt w:val="bullet"/>
+      <w:lvlText w:val=""/>
+      <w:lvlJc w:val="left"/>
+      <w:pPr>
+        <w:ind w:left="2880" w:hanging="360"/>
+      </w:pPr>
+      <w:rPr>
+        <w:rFonts w:ascii="Symbol" w:hAnsi="Symbol" w:hint="default"/>
+      </w:rPr>
+    </w:lvl>
+    <w:lvl w:ilvl="4" w:tplc="04090003" w:tentative="1">
+      <w:start w:val="1"/>
+      <w:numFmt w:val="bullet"/>
+      <w:lvlText w:val="o"/>
+      <w:lvlJc w:val="left"/>
+      <w:pPr>
+        <w:ind w:left="3600" w:hanging="360"/>
+      </w:pPr>
+      <w:rPr>
+        <w:rFonts w:ascii="Courier New" w:hAnsi="Courier New" w:cs="Courier New" w:hint="default"/>
+      </w:rPr>
+    </w:lvl>
+    <w:lvl w:ilvl="5" w:tplc="04090005" w:tentative="1">
+      <w:start w:val="1"/>
+      <w:numFmt w:val="bullet"/>
+      <w:lvlText w:val=""/>
+      <w:lvlJc w:val="left"/>
+      <w:pPr>
+        <w:ind w:left="4320" w:hanging="360"/>
+      </w:pPr>
+      <w:rPr>
+        <w:rFonts w:ascii="Wingdings" w:hAnsi="Wingdings" w:hint="default"/>
+      </w:rPr>
+    </w:lvl>
+    <w:lvl w:ilvl="6" w:tplc="04090001" w:tentative="1">
+      <w:start w:val="1"/>
+      <w:numFmt w:val="bullet"/>
+      <w:lvlText w:val=""/>
+      <w:lvlJc w:val="left"/>
+      <w:pPr>
+        <w:ind w:left="5040" w:hanging="360"/>
+      </w:pPr>
+      <w:rPr>
+        <w:rFonts w:ascii="Symbol" w:hAnsi="Symbol" w:hint="default"/>
+      </w:rPr>
+    </w:lvl>
+    <w:lvl w:ilvl="7" w:tplc="04090003" w:tentative="1">
+      <w:start w:val="1"/>
+      <w:numFmt w:val="bullet"/>
+      <w:lvlText w:val="o"/>
+      <w:lvlJc w:val="left"/>
+      <w:pPr>
+        <w:ind w:left="5760" w:hanging="360"/>
+      </w:pPr>
+      <w:rPr>
+        <w:rFonts w:ascii="Courier New" w:hAnsi="Courier New" w:cs="Courier New" w:hint="default"/>
+      </w:rPr>
+    </w:lvl>
+    <w:lvl w:ilvl="8" w:tplc="04090005" w:tentative="1">
+      <w:start w:val="1"/>
+      <w:numFmt w:val="bullet"/>
+      <w:lvlText w:val=""/>
+      <w:lvlJc w:val="left"/>
+      <w:pPr>
+        <w:ind w:left="6480" w:hanging="360"/>
+      </w:pPr>
+      <w:rPr>
+        <w:rFonts w:ascii="Wingdings" w:hAnsi="Wingdings" w:hint="default"/>
+      </w:rPr>
+    </w:lvl>
+  </w:abstractNum>
+  <w:abstractNum w:abstractNumId="12">
     <w:nsid w:val="35C16682"/>
     <w:multiLevelType w:val="hybridMultilevel"/>
     <w:tmpl w:val="A40C10E8"/>
@@ -4303,7 +5545,120 @@
       </w:rPr>
     </w:lvl>
   </w:abstractNum>
-  <w:abstractNum w:abstractNumId="11">
+  <w:abstractNum w:abstractNumId="13">
+    <w:nsid w:val="3FB5436D"/>
+    <w:multiLevelType w:val="hybridMultilevel"/>
+    <w:tmpl w:val="F5DCBE74"/>
+    <w:lvl w:ilvl="0" w:tplc="04090001">
+      <w:start w:val="1"/>
+      <w:numFmt w:val="bullet"/>
+      <w:lvlText w:val=""/>
+      <w:lvlJc w:val="left"/>
+      <w:pPr>
+        <w:ind w:left="1080" w:hanging="360"/>
+      </w:pPr>
+      <w:rPr>
+        <w:rFonts w:ascii="Symbol" w:hAnsi="Symbol" w:hint="default"/>
+      </w:rPr>
+    </w:lvl>
+    <w:lvl w:ilvl="1" w:tplc="04090003" w:tentative="1">
+      <w:start w:val="1"/>
+      <w:numFmt w:val="bullet"/>
+      <w:lvlText w:val="o"/>
+      <w:lvlJc w:val="left"/>
+      <w:pPr>
+        <w:ind w:left="1800" w:hanging="360"/>
+      </w:pPr>
+      <w:rPr>
+        <w:rFonts w:ascii="Courier New" w:hAnsi="Courier New" w:cs="Courier New" w:hint="default"/>
+      </w:rPr>
+    </w:lvl>
+    <w:lvl w:ilvl="2" w:tplc="04090005" w:tentative="1">
+      <w:start w:val="1"/>
+      <w:numFmt w:val="bullet"/>
+      <w:lvlText w:val=""/>
+      <w:lvlJc w:val="left"/>
+      <w:pPr>
+        <w:ind w:left="2520" w:hanging="360"/>
+      </w:pPr>
+      <w:rPr>
+        <w:rFonts w:ascii="Wingdings" w:hAnsi="Wingdings" w:hint="default"/>
+      </w:rPr>
+    </w:lvl>
+    <w:lvl w:ilvl="3" w:tplc="04090001" w:tentative="1">
+      <w:start w:val="1"/>
+      <w:numFmt w:val="bullet"/>
+      <w:lvlText w:val=""/>
+      <w:lvlJc w:val="left"/>
+      <w:pPr>
+        <w:ind w:left="3240" w:hanging="360"/>
+      </w:pPr>
+      <w:rPr>
+        <w:rFonts w:ascii="Symbol" w:hAnsi="Symbol" w:hint="default"/>
+      </w:rPr>
+    </w:lvl>
+    <w:lvl w:ilvl="4" w:tplc="04090003" w:tentative="1">
+      <w:start w:val="1"/>
+      <w:numFmt w:val="bullet"/>
+      <w:lvlText w:val="o"/>
+      <w:lvlJc w:val="left"/>
+      <w:pPr>
+        <w:ind w:left="3960" w:hanging="360"/>
+      </w:pPr>
+      <w:rPr>
+        <w:rFonts w:ascii="Courier New" w:hAnsi="Courier New" w:cs="Courier New" w:hint="default"/>
+      </w:rPr>
+    </w:lvl>
+    <w:lvl w:ilvl="5" w:tplc="04090005" w:tentative="1">
+      <w:start w:val="1"/>
+      <w:numFmt w:val="bullet"/>
+      <w:lvlText w:val=""/>
+      <w:lvlJc w:val="left"/>
+      <w:pPr>
+        <w:ind w:left="4680" w:hanging="360"/>
+      </w:pPr>
+      <w:rPr>
+        <w:rFonts w:ascii="Wingdings" w:hAnsi="Wingdings" w:hint="default"/>
+      </w:rPr>
+    </w:lvl>
+    <w:lvl w:ilvl="6" w:tplc="04090001" w:tentative="1">
+      <w:start w:val="1"/>
+      <w:numFmt w:val="bullet"/>
+      <w:lvlText w:val=""/>
+      <w:lvlJc w:val="left"/>
+      <w:pPr>
+        <w:ind w:left="5400" w:hanging="360"/>
+      </w:pPr>
+      <w:rPr>
+        <w:rFonts w:ascii="Symbol" w:hAnsi="Symbol" w:hint="default"/>
+      </w:rPr>
+    </w:lvl>
+    <w:lvl w:ilvl="7" w:tplc="04090003" w:tentative="1">
+      <w:start w:val="1"/>
+      <w:numFmt w:val="bullet"/>
+      <w:lvlText w:val="o"/>
+      <w:lvlJc w:val="left"/>
+      <w:pPr>
+        <w:ind w:left="6120" w:hanging="360"/>
+      </w:pPr>
+      <w:rPr>
+        <w:rFonts w:ascii="Courier New" w:hAnsi="Courier New" w:cs="Courier New" w:hint="default"/>
+      </w:rPr>
+    </w:lvl>
+    <w:lvl w:ilvl="8" w:tplc="04090005" w:tentative="1">
+      <w:start w:val="1"/>
+      <w:numFmt w:val="bullet"/>
+      <w:lvlText w:val=""/>
+      <w:lvlJc w:val="left"/>
+      <w:pPr>
+        <w:ind w:left="6840" w:hanging="360"/>
+      </w:pPr>
+      <w:rPr>
+        <w:rFonts w:ascii="Wingdings" w:hAnsi="Wingdings" w:hint="default"/>
+      </w:rPr>
+    </w:lvl>
+  </w:abstractNum>
+  <w:abstractNum w:abstractNumId="14">
     <w:nsid w:val="42B13885"/>
     <w:multiLevelType w:val="hybridMultilevel"/>
     <w:tmpl w:val="7FCC5CD4"/>
@@ -4416,7 +5771,7 @@
       </w:rPr>
     </w:lvl>
   </w:abstractNum>
-  <w:abstractNum w:abstractNumId="12">
+  <w:abstractNum w:abstractNumId="15">
     <w:nsid w:val="42DF2FA0"/>
     <w:multiLevelType w:val="hybridMultilevel"/>
     <w:tmpl w:val="A22625EC"/>
@@ -4529,7 +5884,7 @@
       </w:rPr>
     </w:lvl>
   </w:abstractNum>
-  <w:abstractNum w:abstractNumId="13">
+  <w:abstractNum w:abstractNumId="16">
     <w:nsid w:val="43A728C8"/>
     <w:multiLevelType w:val="hybridMultilevel"/>
     <w:tmpl w:val="7BE0DA4E"/>
@@ -4642,7 +5997,7 @@
       </w:rPr>
     </w:lvl>
   </w:abstractNum>
-  <w:abstractNum w:abstractNumId="14">
+  <w:abstractNum w:abstractNumId="17">
     <w:nsid w:val="43F712DD"/>
     <w:multiLevelType w:val="hybridMultilevel"/>
     <w:tmpl w:val="C54C8462"/>
@@ -4755,7 +6110,7 @@
       </w:rPr>
     </w:lvl>
   </w:abstractNum>
-  <w:abstractNum w:abstractNumId="15">
+  <w:abstractNum w:abstractNumId="18">
     <w:nsid w:val="45DF2FA6"/>
     <w:multiLevelType w:val="hybridMultilevel"/>
     <w:tmpl w:val="F8C40ECE"/>
@@ -4868,7 +6223,7 @@
       </w:rPr>
     </w:lvl>
   </w:abstractNum>
-  <w:abstractNum w:abstractNumId="16">
+  <w:abstractNum w:abstractNumId="19">
     <w:nsid w:val="47AB26AE"/>
     <w:multiLevelType w:val="hybridMultilevel"/>
     <w:tmpl w:val="AA0AD66E"/>
@@ -4981,7 +6336,7 @@
       </w:rPr>
     </w:lvl>
   </w:abstractNum>
-  <w:abstractNum w:abstractNumId="17">
+  <w:abstractNum w:abstractNumId="20">
     <w:nsid w:val="4A9E5E8B"/>
     <w:multiLevelType w:val="hybridMultilevel"/>
     <w:tmpl w:val="A7085BE0"/>
@@ -5093,7 +6448,7 @@
       </w:rPr>
     </w:lvl>
   </w:abstractNum>
-  <w:abstractNum w:abstractNumId="18">
+  <w:abstractNum w:abstractNumId="21">
     <w:nsid w:val="4D073AF6"/>
     <w:multiLevelType w:val="hybridMultilevel"/>
     <w:tmpl w:val="D5CC795A"/>
@@ -5206,7 +6561,233 @@
       </w:rPr>
     </w:lvl>
   </w:abstractNum>
-  <w:abstractNum w:abstractNumId="19">
+  <w:abstractNum w:abstractNumId="22">
+    <w:nsid w:val="562926F8"/>
+    <w:multiLevelType w:val="hybridMultilevel"/>
+    <w:tmpl w:val="5034689C"/>
+    <w:lvl w:ilvl="0" w:tplc="04090001">
+      <w:start w:val="1"/>
+      <w:numFmt w:val="bullet"/>
+      <w:lvlText w:val=""/>
+      <w:lvlJc w:val="left"/>
+      <w:pPr>
+        <w:ind w:left="1440" w:hanging="360"/>
+      </w:pPr>
+      <w:rPr>
+        <w:rFonts w:ascii="Symbol" w:hAnsi="Symbol" w:hint="default"/>
+      </w:rPr>
+    </w:lvl>
+    <w:lvl w:ilvl="1" w:tplc="04090003" w:tentative="1">
+      <w:start w:val="1"/>
+      <w:numFmt w:val="bullet"/>
+      <w:lvlText w:val="o"/>
+      <w:lvlJc w:val="left"/>
+      <w:pPr>
+        <w:ind w:left="2160" w:hanging="360"/>
+      </w:pPr>
+      <w:rPr>
+        <w:rFonts w:ascii="Courier New" w:hAnsi="Courier New" w:cs="Courier New" w:hint="default"/>
+      </w:rPr>
+    </w:lvl>
+    <w:lvl w:ilvl="2" w:tplc="04090005" w:tentative="1">
+      <w:start w:val="1"/>
+      <w:numFmt w:val="bullet"/>
+      <w:lvlText w:val=""/>
+      <w:lvlJc w:val="left"/>
+      <w:pPr>
+        <w:ind w:left="2880" w:hanging="360"/>
+      </w:pPr>
+      <w:rPr>
+        <w:rFonts w:ascii="Wingdings" w:hAnsi="Wingdings" w:hint="default"/>
+      </w:rPr>
+    </w:lvl>
+    <w:lvl w:ilvl="3" w:tplc="04090001" w:tentative="1">
+      <w:start w:val="1"/>
+      <w:numFmt w:val="bullet"/>
+      <w:lvlText w:val=""/>
+      <w:lvlJc w:val="left"/>
+      <w:pPr>
+        <w:ind w:left="3600" w:hanging="360"/>
+      </w:pPr>
+      <w:rPr>
+        <w:rFonts w:ascii="Symbol" w:hAnsi="Symbol" w:hint="default"/>
+      </w:rPr>
+    </w:lvl>
+    <w:lvl w:ilvl="4" w:tplc="04090003" w:tentative="1">
+      <w:start w:val="1"/>
+      <w:numFmt w:val="bullet"/>
+      <w:lvlText w:val="o"/>
+      <w:lvlJc w:val="left"/>
+      <w:pPr>
+        <w:ind w:left="4320" w:hanging="360"/>
+      </w:pPr>
+      <w:rPr>
+        <w:rFonts w:ascii="Courier New" w:hAnsi="Courier New" w:cs="Courier New" w:hint="default"/>
+      </w:rPr>
+    </w:lvl>
+    <w:lvl w:ilvl="5" w:tplc="04090005" w:tentative="1">
+      <w:start w:val="1"/>
+      <w:numFmt w:val="bullet"/>
+      <w:lvlText w:val=""/>
+      <w:lvlJc w:val="left"/>
+      <w:pPr>
+        <w:ind w:left="5040" w:hanging="360"/>
+      </w:pPr>
+      <w:rPr>
+        <w:rFonts w:ascii="Wingdings" w:hAnsi="Wingdings" w:hint="default"/>
+      </w:rPr>
+    </w:lvl>
+    <w:lvl w:ilvl="6" w:tplc="04090001" w:tentative="1">
+      <w:start w:val="1"/>
+      <w:numFmt w:val="bullet"/>
+      <w:lvlText w:val=""/>
+      <w:lvlJc w:val="left"/>
+      <w:pPr>
+        <w:ind w:left="5760" w:hanging="360"/>
+      </w:pPr>
+      <w:rPr>
+        <w:rFonts w:ascii="Symbol" w:hAnsi="Symbol" w:hint="default"/>
+      </w:rPr>
+    </w:lvl>
+    <w:lvl w:ilvl="7" w:tplc="04090003" w:tentative="1">
+      <w:start w:val="1"/>
+      <w:numFmt w:val="bullet"/>
+      <w:lvlText w:val="o"/>
+      <w:lvlJc w:val="left"/>
+      <w:pPr>
+        <w:ind w:left="6480" w:hanging="360"/>
+      </w:pPr>
+      <w:rPr>
+        <w:rFonts w:ascii="Courier New" w:hAnsi="Courier New" w:cs="Courier New" w:hint="default"/>
+      </w:rPr>
+    </w:lvl>
+    <w:lvl w:ilvl="8" w:tplc="04090005" w:tentative="1">
+      <w:start w:val="1"/>
+      <w:numFmt w:val="bullet"/>
+      <w:lvlText w:val=""/>
+      <w:lvlJc w:val="left"/>
+      <w:pPr>
+        <w:ind w:left="7200" w:hanging="360"/>
+      </w:pPr>
+      <w:rPr>
+        <w:rFonts w:ascii="Wingdings" w:hAnsi="Wingdings" w:hint="default"/>
+      </w:rPr>
+    </w:lvl>
+  </w:abstractNum>
+  <w:abstractNum w:abstractNumId="23">
+    <w:nsid w:val="5FFB5A79"/>
+    <w:multiLevelType w:val="hybridMultilevel"/>
+    <w:tmpl w:val="2C88A1F6"/>
+    <w:lvl w:ilvl="0" w:tplc="04090001">
+      <w:start w:val="1"/>
+      <w:numFmt w:val="bullet"/>
+      <w:lvlText w:val=""/>
+      <w:lvlJc w:val="left"/>
+      <w:pPr>
+        <w:ind w:left="720" w:hanging="360"/>
+      </w:pPr>
+      <w:rPr>
+        <w:rFonts w:ascii="Symbol" w:hAnsi="Symbol" w:hint="default"/>
+      </w:rPr>
+    </w:lvl>
+    <w:lvl w:ilvl="1" w:tplc="04090003">
+      <w:start w:val="1"/>
+      <w:numFmt w:val="bullet"/>
+      <w:lvlText w:val="o"/>
+      <w:lvlJc w:val="left"/>
+      <w:pPr>
+        <w:ind w:left="1440" w:hanging="360"/>
+      </w:pPr>
+      <w:rPr>
+        <w:rFonts w:ascii="Courier New" w:hAnsi="Courier New" w:cs="Courier New" w:hint="default"/>
+      </w:rPr>
+    </w:lvl>
+    <w:lvl w:ilvl="2" w:tplc="04090005" w:tentative="1">
+      <w:start w:val="1"/>
+      <w:numFmt w:val="bullet"/>
+      <w:lvlText w:val=""/>
+      <w:lvlJc w:val="left"/>
+      <w:pPr>
+        <w:ind w:left="2160" w:hanging="360"/>
+      </w:pPr>
+      <w:rPr>
+        <w:rFonts w:ascii="Wingdings" w:hAnsi="Wingdings" w:hint="default"/>
+      </w:rPr>
+    </w:lvl>
+    <w:lvl w:ilvl="3" w:tplc="04090001" w:tentative="1">
+      <w:start w:val="1"/>
+      <w:numFmt w:val="bullet"/>
+      <w:lvlText w:val=""/>
+      <w:lvlJc w:val="left"/>
+      <w:pPr>
+        <w:ind w:left="2880" w:hanging="360"/>
+      </w:pPr>
+      <w:rPr>
+        <w:rFonts w:ascii="Symbol" w:hAnsi="Symbol" w:hint="default"/>
+      </w:rPr>
+    </w:lvl>
+    <w:lvl w:ilvl="4" w:tplc="04090003" w:tentative="1">
+      <w:start w:val="1"/>
+      <w:numFmt w:val="bullet"/>
+      <w:lvlText w:val="o"/>
+      <w:lvlJc w:val="left"/>
+      <w:pPr>
+        <w:ind w:left="3600" w:hanging="360"/>
+      </w:pPr>
+      <w:rPr>
+        <w:rFonts w:ascii="Courier New" w:hAnsi="Courier New" w:cs="Courier New" w:hint="default"/>
+      </w:rPr>
+    </w:lvl>
+    <w:lvl w:ilvl="5" w:tplc="04090005" w:tentative="1">
+      <w:start w:val="1"/>
+      <w:numFmt w:val="bullet"/>
+      <w:lvlText w:val=""/>
+      <w:lvlJc w:val="left"/>
+      <w:pPr>
+        <w:ind w:left="4320" w:hanging="360"/>
+      </w:pPr>
+      <w:rPr>
+        <w:rFonts w:ascii="Wingdings" w:hAnsi="Wingdings" w:hint="default"/>
+      </w:rPr>
+    </w:lvl>
+    <w:lvl w:ilvl="6" w:tplc="04090001" w:tentative="1">
+      <w:start w:val="1"/>
+      <w:numFmt w:val="bullet"/>
+      <w:lvlText w:val=""/>
+      <w:lvlJc w:val="left"/>
+      <w:pPr>
+        <w:ind w:left="5040" w:hanging="360"/>
+      </w:pPr>
+      <w:rPr>
+        <w:rFonts w:ascii="Symbol" w:hAnsi="Symbol" w:hint="default"/>
+      </w:rPr>
+    </w:lvl>
+    <w:lvl w:ilvl="7" w:tplc="04090003" w:tentative="1">
+      <w:start w:val="1"/>
+      <w:numFmt w:val="bullet"/>
+      <w:lvlText w:val="o"/>
+      <w:lvlJc w:val="left"/>
+      <w:pPr>
+        <w:ind w:left="5760" w:hanging="360"/>
+      </w:pPr>
+      <w:rPr>
+        <w:rFonts w:ascii="Courier New" w:hAnsi="Courier New" w:cs="Courier New" w:hint="default"/>
+      </w:rPr>
+    </w:lvl>
+    <w:lvl w:ilvl="8" w:tplc="04090005" w:tentative="1">
+      <w:start w:val="1"/>
+      <w:numFmt w:val="bullet"/>
+      <w:lvlText w:val=""/>
+      <w:lvlJc w:val="left"/>
+      <w:pPr>
+        <w:ind w:left="6480" w:hanging="360"/>
+      </w:pPr>
+      <w:rPr>
+        <w:rFonts w:ascii="Wingdings" w:hAnsi="Wingdings" w:hint="default"/>
+      </w:rPr>
+    </w:lvl>
+  </w:abstractNum>
+  <w:abstractNum w:abstractNumId="24">
     <w:nsid w:val="68A12FF0"/>
     <w:multiLevelType w:val="hybridMultilevel"/>
     <w:tmpl w:val="7CAAFAD8"/>
@@ -5319,7 +6900,7 @@
       </w:rPr>
     </w:lvl>
   </w:abstractNum>
-  <w:abstractNum w:abstractNumId="20">
+  <w:abstractNum w:abstractNumId="25">
     <w:nsid w:val="69DC5C15"/>
     <w:multiLevelType w:val="hybridMultilevel"/>
     <w:tmpl w:val="9C0C18DC"/>
@@ -5432,7 +7013,7 @@
       </w:rPr>
     </w:lvl>
   </w:abstractNum>
-  <w:abstractNum w:abstractNumId="21">
+  <w:abstractNum w:abstractNumId="26">
     <w:nsid w:val="6A2B3038"/>
     <w:multiLevelType w:val="hybridMultilevel"/>
     <w:tmpl w:val="D6065694"/>
@@ -5545,7 +7126,120 @@
       </w:rPr>
     </w:lvl>
   </w:abstractNum>
-  <w:abstractNum w:abstractNumId="22">
+  <w:abstractNum w:abstractNumId="27">
+    <w:nsid w:val="6FBE1A77"/>
+    <w:multiLevelType w:val="hybridMultilevel"/>
+    <w:tmpl w:val="FE767ADC"/>
+    <w:lvl w:ilvl="0" w:tplc="04090001">
+      <w:start w:val="1"/>
+      <w:numFmt w:val="bullet"/>
+      <w:lvlText w:val=""/>
+      <w:lvlJc w:val="left"/>
+      <w:pPr>
+        <w:ind w:left="720" w:hanging="360"/>
+      </w:pPr>
+      <w:rPr>
+        <w:rFonts w:ascii="Symbol" w:hAnsi="Symbol" w:hint="default"/>
+      </w:rPr>
+    </w:lvl>
+    <w:lvl w:ilvl="1" w:tplc="04090003" w:tentative="1">
+      <w:start w:val="1"/>
+      <w:numFmt w:val="bullet"/>
+      <w:lvlText w:val="o"/>
+      <w:lvlJc w:val="left"/>
+      <w:pPr>
+        <w:ind w:left="1440" w:hanging="360"/>
+      </w:pPr>
+      <w:rPr>
+        <w:rFonts w:ascii="Courier New" w:hAnsi="Courier New" w:cs="Courier New" w:hint="default"/>
+      </w:rPr>
+    </w:lvl>
+    <w:lvl w:ilvl="2" w:tplc="04090005" w:tentative="1">
+      <w:start w:val="1"/>
+      <w:numFmt w:val="bullet"/>
+      <w:lvlText w:val=""/>
+      <w:lvlJc w:val="left"/>
+      <w:pPr>
+        <w:ind w:left="2160" w:hanging="360"/>
+      </w:pPr>
+      <w:rPr>
+        <w:rFonts w:ascii="Wingdings" w:hAnsi="Wingdings" w:hint="default"/>
+      </w:rPr>
+    </w:lvl>
+    <w:lvl w:ilvl="3" w:tplc="04090001" w:tentative="1">
+      <w:start w:val="1"/>
+      <w:numFmt w:val="bullet"/>
+      <w:lvlText w:val=""/>
+      <w:lvlJc w:val="left"/>
+      <w:pPr>
+        <w:ind w:left="2880" w:hanging="360"/>
+      </w:pPr>
+      <w:rPr>
+        <w:rFonts w:ascii="Symbol" w:hAnsi="Symbol" w:hint="default"/>
+      </w:rPr>
+    </w:lvl>
+    <w:lvl w:ilvl="4" w:tplc="04090003" w:tentative="1">
+      <w:start w:val="1"/>
+      <w:numFmt w:val="bullet"/>
+      <w:lvlText w:val="o"/>
+      <w:lvlJc w:val="left"/>
+      <w:pPr>
+        <w:ind w:left="3600" w:hanging="360"/>
+      </w:pPr>
+      <w:rPr>
+        <w:rFonts w:ascii="Courier New" w:hAnsi="Courier New" w:cs="Courier New" w:hint="default"/>
+      </w:rPr>
+    </w:lvl>
+    <w:lvl w:ilvl="5" w:tplc="04090005" w:tentative="1">
+      <w:start w:val="1"/>
+      <w:numFmt w:val="bullet"/>
+      <w:lvlText w:val=""/>
+      <w:lvlJc w:val="left"/>
+      <w:pPr>
+        <w:ind w:left="4320" w:hanging="360"/>
+      </w:pPr>
+      <w:rPr>
+        <w:rFonts w:ascii="Wingdings" w:hAnsi="Wingdings" w:hint="default"/>
+      </w:rPr>
+    </w:lvl>
+    <w:lvl w:ilvl="6" w:tplc="04090001" w:tentative="1">
+      <w:start w:val="1"/>
+      <w:numFmt w:val="bullet"/>
+      <w:lvlText w:val=""/>
+      <w:lvlJc w:val="left"/>
+      <w:pPr>
+        <w:ind w:left="5040" w:hanging="360"/>
+      </w:pPr>
+      <w:rPr>
+        <w:rFonts w:ascii="Symbol" w:hAnsi="Symbol" w:hint="default"/>
+      </w:rPr>
+    </w:lvl>
+    <w:lvl w:ilvl="7" w:tplc="04090003" w:tentative="1">
+      <w:start w:val="1"/>
+      <w:numFmt w:val="bullet"/>
+      <w:lvlText w:val="o"/>
+      <w:lvlJc w:val="left"/>
+      <w:pPr>
+        <w:ind w:left="5760" w:hanging="360"/>
+      </w:pPr>
+      <w:rPr>
+        <w:rFonts w:ascii="Courier New" w:hAnsi="Courier New" w:cs="Courier New" w:hint="default"/>
+      </w:rPr>
+    </w:lvl>
+    <w:lvl w:ilvl="8" w:tplc="04090005" w:tentative="1">
+      <w:start w:val="1"/>
+      <w:numFmt w:val="bullet"/>
+      <w:lvlText w:val=""/>
+      <w:lvlJc w:val="left"/>
+      <w:pPr>
+        <w:ind w:left="6480" w:hanging="360"/>
+      </w:pPr>
+      <w:rPr>
+        <w:rFonts w:ascii="Wingdings" w:hAnsi="Wingdings" w:hint="default"/>
+      </w:rPr>
+    </w:lvl>
+  </w:abstractNum>
+  <w:abstractNum w:abstractNumId="28">
     <w:nsid w:val="735C5A51"/>
     <w:multiLevelType w:val="hybridMultilevel"/>
     <w:tmpl w:val="AB3A7656"/>
@@ -5634,7 +7328,120 @@
       </w:pPr>
     </w:lvl>
   </w:abstractNum>
-  <w:abstractNum w:abstractNumId="23">
+  <w:abstractNum w:abstractNumId="29">
+    <w:nsid w:val="78495F36"/>
+    <w:multiLevelType w:val="hybridMultilevel"/>
+    <w:tmpl w:val="FCD87694"/>
+    <w:lvl w:ilvl="0" w:tplc="04090001">
+      <w:start w:val="1"/>
+      <w:numFmt w:val="bullet"/>
+      <w:lvlText w:val=""/>
+      <w:lvlJc w:val="left"/>
+      <w:pPr>
+        <w:ind w:left="1080" w:hanging="360"/>
+      </w:pPr>
+      <w:rPr>
+        <w:rFonts w:ascii="Symbol" w:hAnsi="Symbol" w:hint="default"/>
+      </w:rPr>
+    </w:lvl>
+    <w:lvl w:ilvl="1" w:tplc="04090003">
+      <w:start w:val="1"/>
+      <w:numFmt w:val="bullet"/>
+      <w:lvlText w:val="o"/>
+      <w:lvlJc w:val="left"/>
+      <w:pPr>
+        <w:ind w:left="1800" w:hanging="360"/>
+      </w:pPr>
+      <w:rPr>
+        <w:rFonts w:ascii="Courier New" w:hAnsi="Courier New" w:cs="Courier New" w:hint="default"/>
+      </w:rPr>
+    </w:lvl>
+    <w:lvl w:ilvl="2" w:tplc="04090005">
+      <w:start w:val="1"/>
+      <w:numFmt w:val="bullet"/>
+      <w:lvlText w:val=""/>
+      <w:lvlJc w:val="left"/>
+      <w:pPr>
+        <w:ind w:left="2520" w:hanging="360"/>
+      </w:pPr>
+      <w:rPr>
+        <w:rFonts w:ascii="Wingdings" w:hAnsi="Wingdings" w:hint="default"/>
+      </w:rPr>
+    </w:lvl>
+    <w:lvl w:ilvl="3" w:tplc="04090001" w:tentative="1">
+      <w:start w:val="1"/>
+      <w:numFmt w:val="bullet"/>
+      <w:lvlText w:val=""/>
+      <w:lvlJc w:val="left"/>
+      <w:pPr>
+        <w:ind w:left="3240" w:hanging="360"/>
+      </w:pPr>
+      <w:rPr>
+        <w:rFonts w:ascii="Symbol" w:hAnsi="Symbol" w:hint="default"/>
+      </w:rPr>
+    </w:lvl>
+    <w:lvl w:ilvl="4" w:tplc="04090003" w:tentative="1">
+      <w:start w:val="1"/>
+      <w:numFmt w:val="bullet"/>
+      <w:lvlText w:val="o"/>
+      <w:lvlJc w:val="left"/>
+      <w:pPr>
+        <w:ind w:left="3960" w:hanging="360"/>
+      </w:pPr>
+      <w:rPr>
+        <w:rFonts w:ascii="Courier New" w:hAnsi="Courier New" w:cs="Courier New" w:hint="default"/>
+      </w:rPr>
+    </w:lvl>
+    <w:lvl w:ilvl="5" w:tplc="04090005" w:tentative="1">
+      <w:start w:val="1"/>
+      <w:numFmt w:val="bullet"/>
+      <w:lvlText w:val=""/>
+      <w:lvlJc w:val="left"/>
+      <w:pPr>
+        <w:ind w:left="4680" w:hanging="360"/>
+      </w:pPr>
+      <w:rPr>
+        <w:rFonts w:ascii="Wingdings" w:hAnsi="Wingdings" w:hint="default"/>
+      </w:rPr>
+    </w:lvl>
+    <w:lvl w:ilvl="6" w:tplc="04090001" w:tentative="1">
+      <w:start w:val="1"/>
+      <w:numFmt w:val="bullet"/>
+      <w:lvlText w:val=""/>
+      <w:lvlJc w:val="left"/>
+      <w:pPr>
+        <w:ind w:left="5400" w:hanging="360"/>
+      </w:pPr>
+      <w:rPr>
+        <w:rFonts w:ascii="Symbol" w:hAnsi="Symbol" w:hint="default"/>
+      </w:rPr>
+    </w:lvl>
+    <w:lvl w:ilvl="7" w:tplc="04090003" w:tentative="1">
+      <w:start w:val="1"/>
+      <w:numFmt w:val="bullet"/>
+      <w:lvlText w:val="o"/>
+      <w:lvlJc w:val="left"/>
+      <w:pPr>
+        <w:ind w:left="6120" w:hanging="360"/>
+      </w:pPr>
+      <w:rPr>
+        <w:rFonts w:ascii="Courier New" w:hAnsi="Courier New" w:cs="Courier New" w:hint="default"/>
+      </w:rPr>
+    </w:lvl>
+    <w:lvl w:ilvl="8" w:tplc="04090005" w:tentative="1">
+      <w:start w:val="1"/>
+      <w:numFmt w:val="bullet"/>
+      <w:lvlText w:val=""/>
+      <w:lvlJc w:val="left"/>
+      <w:pPr>
+        <w:ind w:left="6840" w:hanging="360"/>
+      </w:pPr>
+      <w:rPr>
+        <w:rFonts w:ascii="Wingdings" w:hAnsi="Wingdings" w:hint="default"/>
+      </w:rPr>
+    </w:lvl>
+  </w:abstractNum>
+  <w:abstractNum w:abstractNumId="30">
     <w:nsid w:val="7C546C57"/>
     <w:multiLevelType w:val="hybridMultilevel"/>
     <w:tmpl w:val="35C643AA"/>
@@ -5748,76 +7555,97 @@
     </w:lvl>
   </w:abstractNum>
   <w:num w:numId="1">
+    <w:abstractNumId w:val="9"/>
+  </w:num>
+  <w:num w:numId="2">
+    <w:abstractNumId w:val="28"/>
+  </w:num>
+  <w:num w:numId="3">
     <w:abstractNumId w:val="8"/>
   </w:num>
-  <w:num w:numId="2">
-    <w:abstractNumId w:val="22"/>
+  <w:num w:numId="4">
+    <w:abstractNumId w:val="18"/>
   </w:num>
-  <w:num w:numId="3">
-    <w:abstractNumId w:val="7"/>
+  <w:num w:numId="5">
+    <w:abstractNumId w:val="6"/>
   </w:num>
-  <w:num w:numId="4">
+  <w:num w:numId="6">
+    <w:abstractNumId w:val="19"/>
+  </w:num>
+  <w:num w:numId="7">
+    <w:abstractNumId w:val="5"/>
+  </w:num>
+  <w:num w:numId="8">
+    <w:abstractNumId w:val="2"/>
+  </w:num>
+  <w:num w:numId="9">
+    <w:abstractNumId w:val="17"/>
+  </w:num>
+  <w:num w:numId="10">
+    <w:abstractNumId w:val="14"/>
+  </w:num>
+  <w:num w:numId="11">
+    <w:abstractNumId w:val="24"/>
+  </w:num>
+  <w:num w:numId="12">
     <w:abstractNumId w:val="15"/>
   </w:num>
-  <w:num w:numId="5">
-    <w:abstractNumId w:val="5"/>
-  </w:num>
-  <w:num w:numId="6">
+  <w:num w:numId="13">
     <w:abstractNumId w:val="16"/>
   </w:num>
-  <w:num w:numId="7">
+  <w:num w:numId="14">
+    <w:abstractNumId w:val="10"/>
+  </w:num>
+  <w:num w:numId="15">
+    <w:abstractNumId w:val="21"/>
+  </w:num>
+  <w:num w:numId="16">
+    <w:abstractNumId w:val="12"/>
+  </w:num>
+  <w:num w:numId="17">
     <w:abstractNumId w:val="4"/>
   </w:num>
-  <w:num w:numId="8">
-    <w:abstractNumId w:val="1"/>
-  </w:num>
-  <w:num w:numId="9">
-    <w:abstractNumId w:val="14"/>
-  </w:num>
-  <w:num w:numId="10">
-    <w:abstractNumId w:val="11"/>
-  </w:num>
-  <w:num w:numId="11">
-    <w:abstractNumId w:val="19"/>
-  </w:num>
-  <w:num w:numId="12">
-    <w:abstractNumId w:val="12"/>
-  </w:num>
-  <w:num w:numId="13">
-    <w:abstractNumId w:val="13"/>
-  </w:num>
-  <w:num w:numId="14">
-    <w:abstractNumId w:val="9"/>
-  </w:num>
-  <w:num w:numId="15">
-    <w:abstractNumId w:val="18"/>
-  </w:num>
-  <w:num w:numId="16">
-    <w:abstractNumId w:val="10"/>
-  </w:num>
-  <w:num w:numId="17">
-    <w:abstractNumId w:val="3"/>
-  </w:num>
   <w:num w:numId="18">
-    <w:abstractNumId w:val="23"/>
+    <w:abstractNumId w:val="30"/>
   </w:num>
   <w:num w:numId="19">
     <w:abstractNumId w:val="0"/>
   </w:num>
   <w:num w:numId="20">
-    <w:abstractNumId w:val="21"/>
+    <w:abstractNumId w:val="26"/>
   </w:num>
   <w:num w:numId="21">
-    <w:abstractNumId w:val="17"/>
+    <w:abstractNumId w:val="20"/>
   </w:num>
   <w:num w:numId="22">
-    <w:abstractNumId w:val="20"/>
+    <w:abstractNumId w:val="25"/>
   </w:num>
   <w:num w:numId="23">
-    <w:abstractNumId w:val="2"/>
+    <w:abstractNumId w:val="3"/>
   </w:num>
   <w:num w:numId="24">
-    <w:abstractNumId w:val="6"/>
+    <w:abstractNumId w:val="7"/>
+  </w:num>
+  <w:num w:numId="25">
+    <w:abstractNumId w:val="29"/>
+  </w:num>
+  <w:num w:numId="26">
+    <w:abstractNumId w:val="11"/>
+  </w:num>
+  <w:num w:numId="27">
+    <w:abstractNumId w:val="27"/>
+  </w:num>
+  <w:num w:numId="28">
+    <w:abstractNumId w:val="22"/>
+  </w:num>
+  <w:num w:numId="29">
+    <w:abstractNumId w:val="23"/>
+  </w:num>
+  <w:num w:numId="30">
+    <w:abstractNumId w:val="13"/>
+  </w:num>
+  <w:num w:numId="31">
+    <w:abstractNumId w:val="1"/>
   </w:num>
 </w:numbering>
 </file>

</xml_diff>